<commit_message>
Added architecture diagram to project report
</commit_message>
<xml_diff>
--- a/Project/Final project report.docx
+++ b/Project/Final project report.docx
@@ -1,6 +1,6 @@
 
 <file path=word/document.xml><?xml version="1.0" encoding="utf-8"?>
-<w:document xmlns:wpc="http://schemas.microsoft.com/office/word/2010/wordprocessingCanvas" xmlns:cx="http://schemas.microsoft.com/office/drawing/2014/chartex" xmlns:cx1="http://schemas.microsoft.com/office/drawing/2015/9/8/chartex" xmlns:mc="http://schemas.openxmlformats.org/markup-compatibility/2006" xmlns:o="urn:schemas-microsoft-com:office:office" xmlns:r="http://schemas.openxmlformats.org/officeDocument/2006/relationships" xmlns:m="http://schemas.openxmlformats.org/officeDocument/2006/math" xmlns:v="urn:schemas-microsoft-com:vml" xmlns:wp14="http://schemas.microsoft.com/office/word/2010/wordprocessingDrawing" xmlns:wp="http://schemas.openxmlformats.org/drawingml/2006/wordprocessingDrawing" xmlns:w10="urn:schemas-microsoft-com:office:word" xmlns:w="http://schemas.openxmlformats.org/wordprocessingml/2006/main" xmlns:w14="http://schemas.microsoft.com/office/word/2010/wordml" xmlns:w15="http://schemas.microsoft.com/office/word/2012/wordml" xmlns:w16se="http://schemas.microsoft.com/office/word/2015/wordml/symex" xmlns:wpg="http://schemas.microsoft.com/office/word/2010/wordprocessingGroup" xmlns:wpi="http://schemas.microsoft.com/office/word/2010/wordprocessingInk" xmlns:wne="http://schemas.microsoft.com/office/word/2006/wordml" xmlns:wps="http://schemas.microsoft.com/office/word/2010/wordprocessingShape" mc:Ignorable="w14 w15 w16se wp14">
+<w:document xmlns:wpc="http://schemas.microsoft.com/office/word/2010/wordprocessingCanvas" xmlns:cx="http://schemas.microsoft.com/office/drawing/2014/chartex" xmlns:cx1="http://schemas.microsoft.com/office/drawing/2015/9/8/chartex" xmlns:cx2="http://schemas.microsoft.com/office/drawing/2015/10/21/chartex" xmlns:cx3="http://schemas.microsoft.com/office/drawing/2016/5/9/chartex" xmlns:cx4="http://schemas.microsoft.com/office/drawing/2016/5/10/chartex" xmlns:cx5="http://schemas.microsoft.com/office/drawing/2016/5/11/chartex" xmlns:cx6="http://schemas.microsoft.com/office/drawing/2016/5/12/chartex" xmlns:cx7="http://schemas.microsoft.com/office/drawing/2016/5/13/chartex" xmlns:cx8="http://schemas.microsoft.com/office/drawing/2016/5/14/chartex" xmlns:mc="http://schemas.openxmlformats.org/markup-compatibility/2006" xmlns:aink="http://schemas.microsoft.com/office/drawing/2016/ink" xmlns:am3d="http://schemas.microsoft.com/office/drawing/2017/model3d" xmlns:o="urn:schemas-microsoft-com:office:office" xmlns:r="http://schemas.openxmlformats.org/officeDocument/2006/relationships" xmlns:m="http://schemas.openxmlformats.org/officeDocument/2006/math" xmlns:v="urn:schemas-microsoft-com:vml" xmlns:wp14="http://schemas.microsoft.com/office/word/2010/wordprocessingDrawing" xmlns:wp="http://schemas.openxmlformats.org/drawingml/2006/wordprocessingDrawing" xmlns:w10="urn:schemas-microsoft-com:office:word" xmlns:w="http://schemas.openxmlformats.org/wordprocessingml/2006/main" xmlns:w14="http://schemas.microsoft.com/office/word/2010/wordml" xmlns:w15="http://schemas.microsoft.com/office/word/2012/wordml" xmlns:w16cex="http://schemas.microsoft.com/office/word/2018/wordml/cex" xmlns:w16cid="http://schemas.microsoft.com/office/word/2016/wordml/cid" xmlns:w16="http://schemas.microsoft.com/office/word/2018/wordml" xmlns:w16se="http://schemas.microsoft.com/office/word/2015/wordml/symex" xmlns:wpg="http://schemas.microsoft.com/office/word/2010/wordprocessingGroup" xmlns:wpi="http://schemas.microsoft.com/office/word/2010/wordprocessingInk" xmlns:wne="http://schemas.microsoft.com/office/word/2006/wordml" xmlns:wps="http://schemas.microsoft.com/office/word/2010/wordprocessingShape" mc:Ignorable="w14 w15 w16se w16cid w16 w16cex wp14">
   <w:body>
     <w:p>
       <w:pPr>
@@ -24,8 +24,6 @@
         </w:rPr>
         <w:t>Project report</w:t>
       </w:r>
-      <w:bookmarkStart w:id="0" w:name="_GoBack"/>
-      <w:bookmarkEnd w:id="0"/>
     </w:p>
     <w:p>
       <w:pPr>
@@ -110,6 +108,23 @@
     </w:p>
     <w:p>
       <w:pPr>
+        <w:rPr>
+          <w:rFonts w:eastAsia="Times New Roman" w:cs="Times New Roman"/>
+          <w:b/>
+          <w:bCs/>
+          <w:szCs w:val="24"/>
+        </w:rPr>
+      </w:pPr>
+      <w:r>
+        <w:rPr>
+          <w:b/>
+          <w:bCs/>
+        </w:rPr>
+        <w:br w:type="page"/>
+      </w:r>
+    </w:p>
+    <w:p>
+      <w:pPr>
         <w:pStyle w:val="NormalWeb"/>
         <w:spacing w:before="0" w:beforeAutospacing="0" w:after="0" w:afterAutospacing="0" w:line="480" w:lineRule="auto"/>
         <w:ind w:left="720" w:hanging="720"/>
@@ -123,6 +138,7 @@
           <w:b/>
           <w:bCs/>
         </w:rPr>
+        <w:lastRenderedPageBreak/>
         <w:t>Model</w:t>
       </w:r>
     </w:p>
@@ -153,8 +169,81 @@
       </w:pPr>
       <w:r>
         <w:rPr>
+          <w:noProof/>
           <w:u w:val="single"/>
         </w:rPr>
+        <w:drawing>
+          <wp:inline distT="0" distB="0" distL="0" distR="0" wp14:anchorId="2E693D96" wp14:editId="0E229354">
+            <wp:extent cx="4943475" cy="6315710"/>
+            <wp:effectExtent l="0" t="0" r="9525" b="8890"/>
+            <wp:docPr id="8" name="Picture 8"/>
+            <wp:cNvGraphicFramePr>
+              <a:graphicFrameLocks xmlns:a="http://schemas.openxmlformats.org/drawingml/2006/main" noChangeAspect="1"/>
+            </wp:cNvGraphicFramePr>
+            <a:graphic xmlns:a="http://schemas.openxmlformats.org/drawingml/2006/main">
+              <a:graphicData uri="http://schemas.openxmlformats.org/drawingml/2006/picture">
+                <pic:pic xmlns:pic="http://schemas.openxmlformats.org/drawingml/2006/picture">
+                  <pic:nvPicPr>
+                    <pic:cNvPr id="8" name="Picture 8"/>
+                    <pic:cNvPicPr/>
+                  </pic:nvPicPr>
+                  <pic:blipFill>
+                    <a:blip r:embed="rId7">
+                      <a:extLst>
+                        <a:ext uri="{28A0092B-C50C-407E-A947-70E740481C1C}">
+                          <a14:useLocalDpi xmlns:a14="http://schemas.microsoft.com/office/drawing/2010/main" val="0"/>
+                        </a:ext>
+                      </a:extLst>
+                    </a:blip>
+                    <a:stretch>
+                      <a:fillRect/>
+                    </a:stretch>
+                  </pic:blipFill>
+                  <pic:spPr>
+                    <a:xfrm>
+                      <a:off x="0" y="0"/>
+                      <a:ext cx="4943676" cy="6315967"/>
+                    </a:xfrm>
+                    <a:prstGeom prst="rect">
+                      <a:avLst/>
+                    </a:prstGeom>
+                  </pic:spPr>
+                </pic:pic>
+              </a:graphicData>
+            </a:graphic>
+          </wp:inline>
+        </w:drawing>
+      </w:r>
+    </w:p>
+    <w:p>
+      <w:pPr>
+        <w:rPr>
+          <w:rFonts w:eastAsia="Times New Roman" w:cs="Times New Roman"/>
+          <w:szCs w:val="24"/>
+          <w:u w:val="single"/>
+        </w:rPr>
+      </w:pPr>
+      <w:r>
+        <w:rPr>
+          <w:u w:val="single"/>
+        </w:rPr>
+        <w:br w:type="page"/>
+      </w:r>
+    </w:p>
+    <w:p>
+      <w:pPr>
+        <w:pStyle w:val="NormalWeb"/>
+        <w:spacing w:before="0" w:beforeAutospacing="0" w:after="0" w:afterAutospacing="0" w:line="480" w:lineRule="auto"/>
+        <w:ind w:left="720" w:hanging="720"/>
+        <w:rPr>
+          <w:u w:val="single"/>
+        </w:rPr>
+      </w:pPr>
+      <w:r>
+        <w:rPr>
+          <w:u w:val="single"/>
+        </w:rPr>
+        <w:lastRenderedPageBreak/>
         <w:t>Workflow diagram</w:t>
       </w:r>
     </w:p>
@@ -193,8 +282,13 @@
         </w:numPr>
         <w:spacing w:before="0" w:beforeAutospacing="0" w:after="0" w:afterAutospacing="0" w:line="480" w:lineRule="auto"/>
       </w:pPr>
-      <w:r>
-        <w:t>Reviews cleaning</w:t>
+      <w:proofErr w:type="gramStart"/>
+      <w:r>
+        <w:t>Reviews</w:t>
+      </w:r>
+      <w:proofErr w:type="gramEnd"/>
+      <w:r>
+        <w:t xml:space="preserve"> cleaning</w:t>
       </w:r>
     </w:p>
     <w:p>
@@ -272,7 +366,6 @@
         <w:spacing w:line="480" w:lineRule="auto"/>
       </w:pPr>
       <w:r>
-        <w:lastRenderedPageBreak/>
         <w:t>Adding a column to review length</w:t>
       </w:r>
     </w:p>
@@ -299,7 +392,15 @@
         <w:spacing w:before="0" w:beforeAutospacing="0" w:after="0" w:afterAutospacing="0" w:line="480" w:lineRule="auto"/>
       </w:pPr>
       <w:r>
-        <w:t>Get ngrams model tokens</w:t>
+        <w:t xml:space="preserve">Get </w:t>
+      </w:r>
+      <w:proofErr w:type="spellStart"/>
+      <w:r>
+        <w:t>ngrams</w:t>
+      </w:r>
+      <w:proofErr w:type="spellEnd"/>
+      <w:r>
+        <w:t xml:space="preserve"> model tokens</w:t>
       </w:r>
     </w:p>
     <w:p>
@@ -403,6 +504,7 @@
         <w:spacing w:before="0" w:beforeAutospacing="0" w:after="0" w:afterAutospacing="0" w:line="480" w:lineRule="auto"/>
       </w:pPr>
       <w:r>
+        <w:lastRenderedPageBreak/>
         <w:t>This step is to find the similarity of the most common tokens with standard criteria of hotels.</w:t>
       </w:r>
     </w:p>
@@ -450,6 +552,30 @@
     <w:p>
       <w:pPr>
         <w:pStyle w:val="NormalWeb"/>
+        <w:numPr>
+          <w:ilvl w:val="0"/>
+          <w:numId w:val="3"/>
+        </w:numPr>
+        <w:spacing w:before="0" w:beforeAutospacing="0" w:after="0" w:afterAutospacing="0" w:line="480" w:lineRule="auto"/>
+      </w:pPr>
+      <w:r>
+        <w:t xml:space="preserve">Using the mean of percentage of three </w:t>
+      </w:r>
+      <w:proofErr w:type="spellStart"/>
+      <w:r>
+        <w:t>ngrams</w:t>
+      </w:r>
+      <w:proofErr w:type="spellEnd"/>
+      <w:r>
+        <w:t xml:space="preserve"> models for conclusion</w:t>
+      </w:r>
+      <w:r>
+        <w:t>.</w:t>
+      </w:r>
+    </w:p>
+    <w:p>
+      <w:pPr>
+        <w:pStyle w:val="NormalWeb"/>
         <w:spacing w:before="0" w:beforeAutospacing="0" w:after="0" w:afterAutospacing="0" w:line="480" w:lineRule="auto"/>
         <w:ind w:left="720" w:hanging="720"/>
         <w:rPr>
@@ -460,7 +586,6 @@
         <w:rPr>
           <w:noProof/>
         </w:rPr>
-        <w:lastRenderedPageBreak/>
         <w:drawing>
           <wp:inline distT="0" distB="0" distL="0" distR="0" wp14:anchorId="10E6291B" wp14:editId="2194AB30">
             <wp:extent cx="5486400" cy="3200400"/>
@@ -469,11 +594,28 @@
             <wp:cNvGraphicFramePr/>
             <a:graphic xmlns:a="http://schemas.openxmlformats.org/drawingml/2006/main">
               <a:graphicData uri="http://schemas.openxmlformats.org/drawingml/2006/diagram">
-                <dgm:relIds xmlns:dgm="http://schemas.openxmlformats.org/drawingml/2006/diagram" xmlns:r="http://schemas.openxmlformats.org/officeDocument/2006/relationships" r:dm="rId7" r:lo="rId8" r:qs="rId9" r:cs="rId10"/>
+                <dgm:relIds xmlns:dgm="http://schemas.openxmlformats.org/drawingml/2006/diagram" xmlns:r="http://schemas.openxmlformats.org/officeDocument/2006/relationships" r:dm="rId8" r:lo="rId9" r:qs="rId10" r:cs="rId11"/>
               </a:graphicData>
             </a:graphic>
           </wp:inline>
         </w:drawing>
+      </w:r>
+    </w:p>
+    <w:p>
+      <w:pPr>
+        <w:rPr>
+          <w:rFonts w:eastAsia="Times New Roman" w:cs="Times New Roman"/>
+          <w:b/>
+          <w:bCs/>
+          <w:szCs w:val="24"/>
+        </w:rPr>
+      </w:pPr>
+      <w:r>
+        <w:rPr>
+          <w:b/>
+          <w:bCs/>
+        </w:rPr>
+        <w:br w:type="page"/>
       </w:r>
     </w:p>
     <w:p>
@@ -491,6 +633,7 @@
           <w:b/>
           <w:bCs/>
         </w:rPr>
+        <w:lastRenderedPageBreak/>
         <w:t>Dataset</w:t>
       </w:r>
     </w:p>
@@ -546,7 +689,6 @@
         <w:rPr>
           <w:noProof/>
         </w:rPr>
-        <w:lastRenderedPageBreak/>
         <w:drawing>
           <wp:inline distT="0" distB="0" distL="0" distR="0" wp14:anchorId="5E36E251" wp14:editId="0B5E3610">
             <wp:extent cx="5943600" cy="3714750"/>
@@ -563,7 +705,7 @@
                     <pic:cNvPicPr/>
                   </pic:nvPicPr>
                   <pic:blipFill>
-                    <a:blip r:embed="rId12">
+                    <a:blip r:embed="rId13">
                       <a:extLst>
                         <a:ext uri="{28A0092B-C50C-407E-A947-70E740481C1C}">
                           <a14:useLocalDpi xmlns:a14="http://schemas.microsoft.com/office/drawing/2010/main" val="0"/>
@@ -592,6 +734,23 @@
     </w:p>
     <w:p>
       <w:pPr>
+        <w:rPr>
+          <w:rFonts w:eastAsia="Times New Roman" w:cs="Times New Roman"/>
+          <w:b/>
+          <w:bCs/>
+          <w:szCs w:val="24"/>
+        </w:rPr>
+      </w:pPr>
+      <w:r>
+        <w:rPr>
+          <w:b/>
+          <w:bCs/>
+        </w:rPr>
+        <w:br w:type="page"/>
+      </w:r>
+    </w:p>
+    <w:p>
+      <w:pPr>
         <w:pStyle w:val="NormalWeb"/>
         <w:spacing w:before="0" w:beforeAutospacing="0" w:after="0" w:afterAutospacing="0" w:line="480" w:lineRule="auto"/>
         <w:ind w:left="720" w:hanging="720"/>
@@ -605,6 +764,7 @@
           <w:b/>
           <w:bCs/>
         </w:rPr>
+        <w:lastRenderedPageBreak/>
         <w:t>Analysis of data</w:t>
       </w:r>
     </w:p>
@@ -647,7 +807,15 @@
         <w:spacing w:before="0" w:beforeAutospacing="0" w:after="0" w:afterAutospacing="0" w:line="480" w:lineRule="auto"/>
       </w:pPr>
       <w:r>
-        <w:t>Regex library helps clean meaningless symbols (function re.sub)</w:t>
+        <w:t xml:space="preserve">Regex library helps clean meaningless symbols (function </w:t>
+      </w:r>
+      <w:proofErr w:type="spellStart"/>
+      <w:r>
+        <w:t>re.sub</w:t>
+      </w:r>
+      <w:proofErr w:type="spellEnd"/>
+      <w:r>
+        <w:t>)</w:t>
       </w:r>
     </w:p>
     <w:p>
@@ -673,7 +841,15 @@
         <w:spacing w:before="0" w:beforeAutospacing="0" w:after="0" w:afterAutospacing="0" w:line="480" w:lineRule="auto"/>
       </w:pPr>
       <w:r>
-        <w:t>Vectorization, a technique that makes use of numpy array helps in conducting the three jobs, and also creating another column: review length.</w:t>
+        <w:t xml:space="preserve">Vectorization, a technique that makes use of </w:t>
+      </w:r>
+      <w:proofErr w:type="spellStart"/>
+      <w:r>
+        <w:t>numpy</w:t>
+      </w:r>
+      <w:proofErr w:type="spellEnd"/>
+      <w:r>
+        <w:t xml:space="preserve"> array helps in conducting the three jobs, and also creating another column: review length.</w:t>
       </w:r>
     </w:p>
     <w:p>
@@ -689,6 +865,23 @@
           <w:u w:val="single"/>
         </w:rPr>
         <w:t>Graph model</w:t>
+      </w:r>
+    </w:p>
+    <w:p>
+      <w:pPr>
+        <w:rPr>
+          <w:rFonts w:eastAsia="Times New Roman" w:cs="Times New Roman"/>
+          <w:b/>
+          <w:bCs/>
+          <w:szCs w:val="24"/>
+        </w:rPr>
+      </w:pPr>
+      <w:r>
+        <w:rPr>
+          <w:b/>
+          <w:bCs/>
+        </w:rPr>
+        <w:br w:type="page"/>
       </w:r>
     </w:p>
     <w:p>
@@ -706,6 +899,7 @@
           <w:b/>
           <w:bCs/>
         </w:rPr>
+        <w:lastRenderedPageBreak/>
         <w:t>Implementation</w:t>
       </w:r>
     </w:p>
@@ -733,8 +927,26 @@
       </w:pPr>
       <w:r>
         <w:tab/>
-        <w:t>Function clean_data(raw_data</w:t>
-      </w:r>
+        <w:t xml:space="preserve">Function </w:t>
+      </w:r>
+      <w:proofErr w:type="spellStart"/>
+      <w:r>
+        <w:t>clean_</w:t>
+      </w:r>
+      <w:proofErr w:type="gramStart"/>
+      <w:r>
+        <w:t>data</w:t>
+      </w:r>
+      <w:proofErr w:type="spellEnd"/>
+      <w:r>
+        <w:t>(</w:t>
+      </w:r>
+      <w:proofErr w:type="spellStart"/>
+      <w:proofErr w:type="gramEnd"/>
+      <w:r>
+        <w:t>raw_data</w:t>
+      </w:r>
+      <w:proofErr w:type="spellEnd"/>
       <w:r>
         <w:t>: str</w:t>
       </w:r>
@@ -749,7 +961,6 @@
         <w:ind w:left="720" w:hanging="720"/>
       </w:pPr>
       <w:r>
-        <w:lastRenderedPageBreak/>
         <w:tab/>
       </w:r>
       <w:r>
@@ -774,7 +985,14 @@
       </w:r>
       <w:r>
         <w:tab/>
-        <w:t xml:space="preserve">Raw_data </w:t>
+      </w:r>
+      <w:proofErr w:type="spellStart"/>
+      <w:r>
+        <w:t>Raw_data</w:t>
+      </w:r>
+      <w:proofErr w:type="spellEnd"/>
+      <w:r>
+        <w:t xml:space="preserve"> </w:t>
       </w:r>
       <w:r>
         <w:sym w:font="Wingdings" w:char="F0E0"/>
@@ -802,8 +1020,13 @@
         <w:ind w:left="720" w:firstLine="720"/>
       </w:pPr>
       <w:r>
-        <w:t>Return cleaned_data</w:t>
-      </w:r>
+        <w:t xml:space="preserve">Return </w:t>
+      </w:r>
+      <w:proofErr w:type="spellStart"/>
+      <w:r>
+        <w:t>cleaned_data</w:t>
+      </w:r>
+      <w:proofErr w:type="spellEnd"/>
     </w:p>
     <w:p>
       <w:pPr>
@@ -812,13 +1035,39 @@
         <w:ind w:left="720" w:hanging="720"/>
       </w:pPr>
       <w:r>
-        <w:t>Function get_most_commons(array_of_text</w:t>
-      </w:r>
+        <w:t xml:space="preserve">Function </w:t>
+      </w:r>
+      <w:proofErr w:type="spellStart"/>
+      <w:r>
+        <w:t>get_most_</w:t>
+      </w:r>
+      <w:proofErr w:type="gramStart"/>
+      <w:r>
+        <w:t>commons</w:t>
+      </w:r>
+      <w:proofErr w:type="spellEnd"/>
+      <w:r>
+        <w:t>(</w:t>
+      </w:r>
+      <w:proofErr w:type="spellStart"/>
+      <w:proofErr w:type="gramEnd"/>
+      <w:r>
+        <w:t>array_of_text</w:t>
+      </w:r>
+      <w:proofErr w:type="spellEnd"/>
       <w:r>
         <w:t>: list</w:t>
       </w:r>
       <w:r>
-        <w:t>, n_grams_model):</w:t>
+        <w:t xml:space="preserve">, </w:t>
+      </w:r>
+      <w:proofErr w:type="spellStart"/>
+      <w:r>
+        <w:t>n_grams_model</w:t>
+      </w:r>
+      <w:proofErr w:type="spellEnd"/>
+      <w:r>
+        <w:t>):</w:t>
       </w:r>
     </w:p>
     <w:p>
@@ -831,7 +1080,23 @@
         <w:tab/>
       </w:r>
       <w:r>
-        <w:t>“This function returns an array of text to a list of tuple of (the counted token, its frequency) in the text in a form of n_grams_model (uni</w:t>
+        <w:t xml:space="preserve">“This function returns an array of text to a list of </w:t>
+      </w:r>
+      <w:proofErr w:type="gramStart"/>
+      <w:r>
+        <w:t>tuple</w:t>
+      </w:r>
+      <w:proofErr w:type="gramEnd"/>
+      <w:r>
+        <w:t xml:space="preserve"> of (the counted token, its frequency) in the text in a form of </w:t>
+      </w:r>
+      <w:proofErr w:type="spellStart"/>
+      <w:r>
+        <w:t>n_grams_model</w:t>
+      </w:r>
+      <w:proofErr w:type="spellEnd"/>
+      <w:r>
+        <w:t xml:space="preserve"> (uni</w:t>
       </w:r>
       <w:r>
         <w:t>gram</w:t>
@@ -861,22 +1126,43 @@
       <w:r>
         <w:tab/>
       </w:r>
-      <w:r>
-        <w:t xml:space="preserve">array_of_text </w:t>
+      <w:proofErr w:type="spellStart"/>
+      <w:r>
+        <w:t>array_of_text</w:t>
+      </w:r>
+      <w:proofErr w:type="spellEnd"/>
+      <w:r>
+        <w:t xml:space="preserve"> </w:t>
       </w:r>
       <w:r>
         <w:sym w:font="Wingdings" w:char="F0E0"/>
       </w:r>
       <w:r>
-        <w:t xml:space="preserve"> string_of_text </w:t>
-      </w:r>
-      <w:bookmarkStart w:id="1" w:name="_Hlk88003241"/>
+        <w:t xml:space="preserve"> </w:t>
+      </w:r>
+      <w:proofErr w:type="spellStart"/>
+      <w:r>
+        <w:t>string_of_text</w:t>
+      </w:r>
+      <w:proofErr w:type="spellEnd"/>
+      <w:r>
+        <w:t xml:space="preserve"> </w:t>
+      </w:r>
+      <w:bookmarkStart w:id="0" w:name="_Hlk88003241"/>
       <w:r>
         <w:sym w:font="Wingdings" w:char="F0E0"/>
       </w:r>
-      <w:bookmarkEnd w:id="1"/>
-      <w:r>
-        <w:t xml:space="preserve"> list_of_tokenized_ngrams </w:t>
+      <w:bookmarkEnd w:id="0"/>
+      <w:r>
+        <w:t xml:space="preserve"> </w:t>
+      </w:r>
+      <w:proofErr w:type="spellStart"/>
+      <w:r>
+        <w:t>list_of_tokenized_ngrams</w:t>
+      </w:r>
+      <w:proofErr w:type="spellEnd"/>
+      <w:r>
+        <w:t xml:space="preserve"> </w:t>
       </w:r>
     </w:p>
     <w:p>
@@ -892,7 +1178,15 @@
         <w:t xml:space="preserve"> </w:t>
       </w:r>
       <w:r>
-        <w:t>Counter(list_of_tokenized_ngrams)</w:t>
+        <w:t>Counter(</w:t>
+      </w:r>
+      <w:proofErr w:type="spellStart"/>
+      <w:r>
+        <w:t>list_of_tokenized_ngrams</w:t>
+      </w:r>
+      <w:proofErr w:type="spellEnd"/>
+      <w:r>
+        <w:t>)</w:t>
       </w:r>
     </w:p>
     <w:p>
@@ -903,7 +1197,23 @@
       </w:pPr>
       <w:r>
         <w:tab/>
-        <w:t>return list(tuple(counted_words, frequency))</w:t>
+        <w:t xml:space="preserve">return </w:t>
+      </w:r>
+      <w:proofErr w:type="gramStart"/>
+      <w:r>
+        <w:t>list(</w:t>
+      </w:r>
+      <w:proofErr w:type="gramEnd"/>
+      <w:r>
+        <w:t>tuple(</w:t>
+      </w:r>
+      <w:proofErr w:type="spellStart"/>
+      <w:r>
+        <w:t>counted_words</w:t>
+      </w:r>
+      <w:proofErr w:type="spellEnd"/>
+      <w:r>
+        <w:t>, frequency))</w:t>
       </w:r>
     </w:p>
     <w:p>
@@ -913,7 +1223,15 @@
         <w:ind w:left="720" w:hanging="720"/>
       </w:pPr>
       <w:r>
-        <w:t>Function to_pandas_dataframe(list):</w:t>
+        <w:t xml:space="preserve">Function </w:t>
+      </w:r>
+      <w:proofErr w:type="spellStart"/>
+      <w:r>
+        <w:t>to_pandas_dataframe</w:t>
+      </w:r>
+      <w:proofErr w:type="spellEnd"/>
+      <w:r>
+        <w:t>(list):</w:t>
       </w:r>
     </w:p>
     <w:p>
@@ -924,7 +1242,15 @@
       </w:pPr>
       <w:r>
         <w:tab/>
-        <w:t>“This function turns a list of tuple of two elements to a pandas table format with two columns: token and frequency”</w:t>
+        <w:t xml:space="preserve">“This function turns a list of </w:t>
+      </w:r>
+      <w:proofErr w:type="gramStart"/>
+      <w:r>
+        <w:t>tuple</w:t>
+      </w:r>
+      <w:proofErr w:type="gramEnd"/>
+      <w:r>
+        <w:t xml:space="preserve"> of two elements to a pandas table format with two columns: token and frequency”</w:t>
       </w:r>
     </w:p>
     <w:p>
@@ -935,7 +1261,20 @@
       </w:pPr>
       <w:r>
         <w:tab/>
-        <w:t>Return DataFrame(data = list, columns = [</w:t>
+        <w:t xml:space="preserve">Return </w:t>
+      </w:r>
+      <w:proofErr w:type="spellStart"/>
+      <w:proofErr w:type="gramStart"/>
+      <w:r>
+        <w:t>DataFrame</w:t>
+      </w:r>
+      <w:proofErr w:type="spellEnd"/>
+      <w:r>
+        <w:t>(</w:t>
+      </w:r>
+      <w:proofErr w:type="gramEnd"/>
+      <w:r>
+        <w:t>data = list, columns = [</w:t>
       </w:r>
       <w:r>
         <w:t>'token', 'frequency'</w:t>
@@ -951,7 +1290,36 @@
         <w:ind w:left="720" w:hanging="720"/>
       </w:pPr>
       <w:r>
-        <w:t>Function criteria_ratio(list_of_tokens, list_of_criteria):</w:t>
+        <w:t xml:space="preserve">Function </w:t>
+      </w:r>
+      <w:proofErr w:type="spellStart"/>
+      <w:r>
+        <w:t>criteria_</w:t>
+      </w:r>
+      <w:proofErr w:type="gramStart"/>
+      <w:r>
+        <w:t>ratio</w:t>
+      </w:r>
+      <w:proofErr w:type="spellEnd"/>
+      <w:r>
+        <w:t>(</w:t>
+      </w:r>
+      <w:proofErr w:type="spellStart"/>
+      <w:proofErr w:type="gramEnd"/>
+      <w:r>
+        <w:t>list_of_tokens</w:t>
+      </w:r>
+      <w:proofErr w:type="spellEnd"/>
+      <w:r>
+        <w:t xml:space="preserve">, </w:t>
+      </w:r>
+      <w:proofErr w:type="spellStart"/>
+      <w:r>
+        <w:t>list_of_criteria</w:t>
+      </w:r>
+      <w:proofErr w:type="spellEnd"/>
+      <w:r>
+        <w:t>):</w:t>
       </w:r>
     </w:p>
     <w:p>
@@ -973,8 +1341,13 @@
       </w:pPr>
       <w:r>
         <w:tab/>
-        <w:t>For criterion in list_of_criteria</w:t>
-      </w:r>
+        <w:t xml:space="preserve">For criterion in </w:t>
+      </w:r>
+      <w:proofErr w:type="spellStart"/>
+      <w:r>
+        <w:t>list_of_criteria</w:t>
+      </w:r>
+      <w:proofErr w:type="spellEnd"/>
     </w:p>
     <w:p>
       <w:pPr>
@@ -987,7 +1360,15 @@
       </w:r>
       <w:r>
         <w:tab/>
-        <w:t>For token in list_of_tokens:</w:t>
+        <w:t xml:space="preserve">For token in </w:t>
+      </w:r>
+      <w:proofErr w:type="spellStart"/>
+      <w:r>
+        <w:t>list_of_tokens</w:t>
+      </w:r>
+      <w:proofErr w:type="spellEnd"/>
+      <w:r>
+        <w:t>:</w:t>
       </w:r>
     </w:p>
     <w:p>
@@ -1004,7 +1385,23 @@
       </w:r>
       <w:r>
         <w:tab/>
-        <w:t>Similarity = similarity_distance(token, criterion)</w:t>
+        <w:t xml:space="preserve">Similarity = </w:t>
+      </w:r>
+      <w:proofErr w:type="spellStart"/>
+      <w:r>
+        <w:t>similarity_</w:t>
+      </w:r>
+      <w:proofErr w:type="gramStart"/>
+      <w:r>
+        <w:t>distance</w:t>
+      </w:r>
+      <w:proofErr w:type="spellEnd"/>
+      <w:r>
+        <w:t>(</w:t>
+      </w:r>
+      <w:proofErr w:type="gramEnd"/>
+      <w:r>
+        <w:t>token, criterion)</w:t>
       </w:r>
     </w:p>
     <w:p>
@@ -1014,8 +1411,32 @@
         <w:ind w:left="720" w:hanging="720"/>
       </w:pPr>
       <w:r>
+        <w:lastRenderedPageBreak/>
         <w:tab/>
-        <w:t>Sum_amount = sum(all_similarity(list_of_criteria))</w:t>
+      </w:r>
+      <w:proofErr w:type="spellStart"/>
+      <w:r>
+        <w:t>Sum_amount</w:t>
+      </w:r>
+      <w:proofErr w:type="spellEnd"/>
+      <w:r>
+        <w:t xml:space="preserve"> = sum(</w:t>
+      </w:r>
+      <w:proofErr w:type="spellStart"/>
+      <w:r>
+        <w:t>all_similarity</w:t>
+      </w:r>
+      <w:proofErr w:type="spellEnd"/>
+      <w:r>
+        <w:t>(</w:t>
+      </w:r>
+      <w:proofErr w:type="spellStart"/>
+      <w:r>
+        <w:t>list_of_criteria</w:t>
+      </w:r>
+      <w:proofErr w:type="spellEnd"/>
+      <w:r>
+        <w:t>))</w:t>
       </w:r>
     </w:p>
     <w:p>
@@ -1026,7 +1447,15 @@
       </w:pPr>
       <w:r>
         <w:tab/>
-        <w:t>For criterion in list_of_criteria:</w:t>
+        <w:t xml:space="preserve">For criterion in </w:t>
+      </w:r>
+      <w:proofErr w:type="spellStart"/>
+      <w:r>
+        <w:t>list_of_criteria</w:t>
+      </w:r>
+      <w:proofErr w:type="spellEnd"/>
+      <w:r>
+        <w:t>:</w:t>
       </w:r>
     </w:p>
     <w:p>
@@ -1040,11 +1469,24 @@
       </w:r>
       <w:r>
         <w:tab/>
-        <w:t>Percentage = similarity_of_</w:t>
-      </w:r>
-      <w:r>
-        <w:t>a_criteron / sum_amount</w:t>
-      </w:r>
+        <w:t xml:space="preserve">Percentage = </w:t>
+      </w:r>
+      <w:proofErr w:type="spellStart"/>
+      <w:r>
+        <w:t>similarity_of_</w:t>
+      </w:r>
+      <w:r>
+        <w:t>a_criteron</w:t>
+      </w:r>
+      <w:proofErr w:type="spellEnd"/>
+      <w:r>
+        <w:t xml:space="preserve"> / </w:t>
+      </w:r>
+      <w:proofErr w:type="spellStart"/>
+      <w:r>
+        <w:t>sum_amount</w:t>
+      </w:r>
+      <w:proofErr w:type="spellEnd"/>
     </w:p>
     <w:p>
       <w:pPr>
@@ -1053,10 +1495,14 @@
         <w:ind w:left="720" w:hanging="720"/>
       </w:pPr>
       <w:r>
-        <w:lastRenderedPageBreak/>
         <w:tab/>
-        <w:t>Return list_of_all_criteron_percentage</w:t>
-      </w:r>
+        <w:t xml:space="preserve">Return </w:t>
+      </w:r>
+      <w:proofErr w:type="spellStart"/>
+      <w:r>
+        <w:t>list_of_all_criteron_percentage</w:t>
+      </w:r>
+      <w:proofErr w:type="spellEnd"/>
     </w:p>
     <w:p>
       <w:pPr>
@@ -1071,6 +1517,23 @@
     </w:p>
     <w:p>
       <w:pPr>
+        <w:rPr>
+          <w:rFonts w:eastAsia="Times New Roman" w:cs="Times New Roman"/>
+          <w:b/>
+          <w:bCs/>
+          <w:szCs w:val="24"/>
+        </w:rPr>
+      </w:pPr>
+      <w:r>
+        <w:rPr>
+          <w:b/>
+          <w:bCs/>
+        </w:rPr>
+        <w:br w:type="page"/>
+      </w:r>
+    </w:p>
+    <w:p>
+      <w:pPr>
         <w:pStyle w:val="NormalWeb"/>
         <w:spacing w:before="0" w:beforeAutospacing="0" w:after="0" w:afterAutospacing="0" w:line="480" w:lineRule="auto"/>
         <w:ind w:left="720" w:hanging="720"/>
@@ -1084,6 +1547,7 @@
           <w:b/>
           <w:bCs/>
         </w:rPr>
+        <w:lastRenderedPageBreak/>
         <w:t>Results</w:t>
       </w:r>
     </w:p>
@@ -1111,11 +1575,28 @@
             <wp:cNvGraphicFramePr/>
             <a:graphic xmlns:a="http://schemas.openxmlformats.org/drawingml/2006/main">
               <a:graphicData uri="http://schemas.openxmlformats.org/drawingml/2006/diagram">
-                <dgm:relIds xmlns:dgm="http://schemas.openxmlformats.org/drawingml/2006/diagram" xmlns:r="http://schemas.openxmlformats.org/officeDocument/2006/relationships" r:dm="rId13" r:lo="rId14" r:qs="rId15" r:cs="rId16"/>
+                <dgm:relIds xmlns:dgm="http://schemas.openxmlformats.org/drawingml/2006/diagram" xmlns:r="http://schemas.openxmlformats.org/officeDocument/2006/relationships" r:dm="rId14" r:lo="rId15" r:qs="rId16" r:cs="rId17"/>
               </a:graphicData>
             </a:graphic>
           </wp:inline>
         </w:drawing>
+      </w:r>
+    </w:p>
+    <w:p>
+      <w:pPr>
+        <w:rPr>
+          <w:rFonts w:eastAsia="Times New Roman" w:cs="Times New Roman"/>
+          <w:b/>
+          <w:bCs/>
+          <w:szCs w:val="24"/>
+        </w:rPr>
+      </w:pPr>
+      <w:r>
+        <w:rPr>
+          <w:b/>
+          <w:bCs/>
+        </w:rPr>
+        <w:br w:type="page"/>
       </w:r>
     </w:p>
     <w:p>
@@ -1133,6 +1614,7 @@
           <w:b/>
           <w:bCs/>
         </w:rPr>
+        <w:lastRenderedPageBreak/>
         <w:t>Project Management</w:t>
       </w:r>
     </w:p>
@@ -1233,8 +1715,13 @@
         </w:numPr>
         <w:spacing w:before="0" w:beforeAutospacing="0" w:after="0" w:afterAutospacing="0" w:line="480" w:lineRule="auto"/>
       </w:pPr>
-      <w:r>
-        <w:t>Ngrams tokens</w:t>
+      <w:proofErr w:type="spellStart"/>
+      <w:r>
+        <w:t>Ngrams</w:t>
+      </w:r>
+      <w:proofErr w:type="spellEnd"/>
+      <w:r>
+        <w:t xml:space="preserve"> tokens</w:t>
       </w:r>
     </w:p>
     <w:p>
@@ -1280,7 +1767,6 @@
         <w:spacing w:before="0" w:beforeAutospacing="0" w:after="0" w:afterAutospacing="0" w:line="480" w:lineRule="auto"/>
       </w:pPr>
       <w:r>
-        <w:lastRenderedPageBreak/>
         <w:t>This is a medium dataset. Therefore, the data / model of each complete phase had to be saved to files so that other members could work on their job.</w:t>
       </w:r>
     </w:p>
@@ -1319,8 +1805,13 @@
         </w:numPr>
         <w:spacing w:before="0" w:beforeAutospacing="0" w:after="0" w:afterAutospacing="0" w:line="480" w:lineRule="auto"/>
       </w:pPr>
-      <w:r>
-        <w:t>Tqdm function is useful to approximate execution</w:t>
+      <w:proofErr w:type="spellStart"/>
+      <w:r>
+        <w:t>Tqdm</w:t>
+      </w:r>
+      <w:proofErr w:type="spellEnd"/>
+      <w:r>
+        <w:t xml:space="preserve"> function is useful to approximate execution</w:t>
       </w:r>
       <w:r>
         <w:t xml:space="preserve"> time.</w:t>
@@ -1377,27 +1868,17 @@
     <w:p>
       <w:pPr>
         <w:pStyle w:val="NormalWeb"/>
-        <w:numPr>
-          <w:ilvl w:val="2"/>
-          <w:numId w:val="2"/>
-        </w:numPr>
-        <w:spacing w:before="0" w:beforeAutospacing="0" w:after="0" w:afterAutospacing="0" w:line="480" w:lineRule="auto"/>
-      </w:pPr>
-      <w:r>
-        <w:t>Is there a visualization that can show the balance of ratings</w:t>
-      </w:r>
-      <w:r>
-        <w:t>?</w:t>
-      </w:r>
-    </w:p>
-    <w:p>
-      <w:pPr>
-        <w:pStyle w:val="NormalWeb"/>
         <w:spacing w:before="0" w:beforeAutospacing="0" w:after="0" w:afterAutospacing="0" w:line="480" w:lineRule="auto"/>
         <w:ind w:left="720" w:hanging="720"/>
       </w:pPr>
-      <w:r>
-        <w:t xml:space="preserve">Github link: </w:t>
+      <w:proofErr w:type="spellStart"/>
+      <w:r>
+        <w:lastRenderedPageBreak/>
+        <w:t>Github</w:t>
+      </w:r>
+      <w:proofErr w:type="spellEnd"/>
+      <w:r>
+        <w:t xml:space="preserve"> link: </w:t>
       </w:r>
       <w:r>
         <w:t>https://github.com/teohangxanh/5290/tree/master/Project</w:t>
@@ -1453,8 +1934,21 @@
         <w:spacing w:line="480" w:lineRule="auto"/>
         <w:ind w:left="720" w:hanging="720"/>
       </w:pPr>
-      <w:r>
-        <w:t>Bhadane, Chetashri, et al. “Sentiment Analysis: Measuring Opinions.” Procedia Computer Science, vol. 45, 2015, pp. 808–814, www.sciencedirect.com/science/article/pii/S1877050915003956, 10.1016/j.procs.2015.03.159. Accessed 24 Nov. 2019.</w:t>
+      <w:proofErr w:type="spellStart"/>
+      <w:r>
+        <w:t>Bhadane</w:t>
+      </w:r>
+      <w:proofErr w:type="spellEnd"/>
+      <w:r>
+        <w:t xml:space="preserve">, </w:t>
+      </w:r>
+      <w:proofErr w:type="spellStart"/>
+      <w:r>
+        <w:t>Chetashri</w:t>
+      </w:r>
+      <w:proofErr w:type="spellEnd"/>
+      <w:r>
+        <w:t>, et al. “Sentiment Analysis: Measuring Opinions.” Procedia Computer Science, vol. 45, 2015, pp. 808–814, www.sciencedirect.com/science/article/pii/S1877050915003956, 10.1016/j.procs.2015.03.159. Accessed 24 Nov. 2019.</w:t>
       </w:r>
     </w:p>
     <w:p>
@@ -1484,7 +1978,15 @@
         <w:ind w:left="720" w:hanging="720"/>
       </w:pPr>
       <w:r>
-        <w:t>Le, Bac, and Huy Nguyen. “Twitter Sentiment Analysis Using Machine Learning Techniques.” Advanced Computational Methods for Knowledge Engineering, 2015, pp. 279–289, 10.1007/978-3-319-17996-4_25. Accessed 15 Oct. 2020.</w:t>
+        <w:t xml:space="preserve">Le, Bac, and </w:t>
+      </w:r>
+      <w:proofErr w:type="spellStart"/>
+      <w:r>
+        <w:t>Huy</w:t>
+      </w:r>
+      <w:proofErr w:type="spellEnd"/>
+      <w:r>
+        <w:t xml:space="preserve"> Nguyen. “Twitter Sentiment Analysis Using Machine Learning Techniques.” Advanced Computational Methods for Knowledge Engineering, 2015, pp. 279–289, 10.1007/978-3-319-17996-4_25. Accessed 15 Oct. 2020.</w:t>
       </w:r>
     </w:p>
     <w:p>
@@ -1494,7 +1996,15 @@
         <w:ind w:left="720" w:hanging="720"/>
       </w:pPr>
       <w:r>
-        <w:t>“Optimization of Sentiment Analysis Using Machine Learning Classifiers | Human-Centric Computing and Information Sciences.” Rdcu.be, rdcu.be/cAaGY. Accessed 26 Oct. 2021.</w:t>
+        <w:t>“Optimization of Sentiment Analysis Using Machine Learning Classifiers | Human-Centric Computing and Information Sciences.” Rdcu.be, rdcu.be/</w:t>
+      </w:r>
+      <w:proofErr w:type="spellStart"/>
+      <w:r>
+        <w:t>cAaGY</w:t>
+      </w:r>
+      <w:proofErr w:type="spellEnd"/>
+      <w:r>
+        <w:t>. Accessed 26 Oct. 2021.</w:t>
       </w:r>
     </w:p>
     <w:p>
@@ -1503,13 +2013,18 @@
         <w:spacing w:before="0" w:beforeAutospacing="0" w:after="0" w:afterAutospacing="0" w:line="480" w:lineRule="auto"/>
         <w:ind w:left="720" w:hanging="720"/>
       </w:pPr>
+      <w:proofErr w:type="spellStart"/>
       <w:r>
         <w:lastRenderedPageBreak/>
-        <w:t>Puschmann, Cornelius, and Alison Powell. “Turning Words into Consumer Preferences: How Sentiment Analysis Is Framed in Research and the News Media.” Social Media + Society, vol. 4, no. 3, July 2018, p. 205630511879772, 10.1177/2056305118797724.</w:t>
+        <w:t>Puschmann</w:t>
+      </w:r>
+      <w:proofErr w:type="spellEnd"/>
+      <w:r>
+        <w:t>, Cornelius, and Alison Powell. “Turning Words into Consumer Preferences: How Sentiment Analysis Is Framed in Research and the News Media.” Social Media + Society, vol. 4, no. 3, July 2018, p. 205630511879772, 10.1177/2056305118797724.</w:t>
       </w:r>
     </w:p>
     <w:sectPr>
-      <w:footerReference w:type="default" r:id="rId18"/>
+      <w:footerReference w:type="default" r:id="rId19"/>
       <w:pgSz w:w="12240" w:h="15840"/>
       <w:pgMar w:top="1440" w:right="1440" w:bottom="1440" w:left="1440" w:header="720" w:footer="720" w:gutter="0"/>
       <w:cols w:space="720"/>
@@ -1520,7 +2035,7 @@
 </file>
 
 <file path=word/endnotes.xml><?xml version="1.0" encoding="utf-8"?>
-<w:endnotes xmlns:wpc="http://schemas.microsoft.com/office/word/2010/wordprocessingCanvas" xmlns:cx="http://schemas.microsoft.com/office/drawing/2014/chartex" xmlns:cx1="http://schemas.microsoft.com/office/drawing/2015/9/8/chartex" xmlns:mc="http://schemas.openxmlformats.org/markup-compatibility/2006" xmlns:o="urn:schemas-microsoft-com:office:office" xmlns:r="http://schemas.openxmlformats.org/officeDocument/2006/relationships" xmlns:m="http://schemas.openxmlformats.org/officeDocument/2006/math" xmlns:v="urn:schemas-microsoft-com:vml" xmlns:wp14="http://schemas.microsoft.com/office/word/2010/wordprocessingDrawing" xmlns:wp="http://schemas.openxmlformats.org/drawingml/2006/wordprocessingDrawing" xmlns:w10="urn:schemas-microsoft-com:office:word" xmlns:w="http://schemas.openxmlformats.org/wordprocessingml/2006/main" xmlns:w14="http://schemas.microsoft.com/office/word/2010/wordml" xmlns:w15="http://schemas.microsoft.com/office/word/2012/wordml" xmlns:w16se="http://schemas.microsoft.com/office/word/2015/wordml/symex" xmlns:wpg="http://schemas.microsoft.com/office/word/2010/wordprocessingGroup" xmlns:wpi="http://schemas.microsoft.com/office/word/2010/wordprocessingInk" xmlns:wne="http://schemas.microsoft.com/office/word/2006/wordml" xmlns:wps="http://schemas.microsoft.com/office/word/2010/wordprocessingShape" mc:Ignorable="w14 w15 w16se wp14">
+<w:endnotes xmlns:wpc="http://schemas.microsoft.com/office/word/2010/wordprocessingCanvas" xmlns:cx="http://schemas.microsoft.com/office/drawing/2014/chartex" xmlns:cx1="http://schemas.microsoft.com/office/drawing/2015/9/8/chartex" xmlns:cx2="http://schemas.microsoft.com/office/drawing/2015/10/21/chartex" xmlns:cx3="http://schemas.microsoft.com/office/drawing/2016/5/9/chartex" xmlns:cx4="http://schemas.microsoft.com/office/drawing/2016/5/10/chartex" xmlns:cx5="http://schemas.microsoft.com/office/drawing/2016/5/11/chartex" xmlns:cx6="http://schemas.microsoft.com/office/drawing/2016/5/12/chartex" xmlns:cx7="http://schemas.microsoft.com/office/drawing/2016/5/13/chartex" xmlns:cx8="http://schemas.microsoft.com/office/drawing/2016/5/14/chartex" xmlns:mc="http://schemas.openxmlformats.org/markup-compatibility/2006" xmlns:aink="http://schemas.microsoft.com/office/drawing/2016/ink" xmlns:am3d="http://schemas.microsoft.com/office/drawing/2017/model3d" xmlns:o="urn:schemas-microsoft-com:office:office" xmlns:r="http://schemas.openxmlformats.org/officeDocument/2006/relationships" xmlns:m="http://schemas.openxmlformats.org/officeDocument/2006/math" xmlns:v="urn:schemas-microsoft-com:vml" xmlns:wp14="http://schemas.microsoft.com/office/word/2010/wordprocessingDrawing" xmlns:wp="http://schemas.openxmlformats.org/drawingml/2006/wordprocessingDrawing" xmlns:w10="urn:schemas-microsoft-com:office:word" xmlns:w="http://schemas.openxmlformats.org/wordprocessingml/2006/main" xmlns:w14="http://schemas.microsoft.com/office/word/2010/wordml" xmlns:w15="http://schemas.microsoft.com/office/word/2012/wordml" xmlns:w16cex="http://schemas.microsoft.com/office/word/2018/wordml/cex" xmlns:w16cid="http://schemas.microsoft.com/office/word/2016/wordml/cid" xmlns:w16="http://schemas.microsoft.com/office/word/2018/wordml" xmlns:w16se="http://schemas.microsoft.com/office/word/2015/wordml/symex" xmlns:wpg="http://schemas.microsoft.com/office/word/2010/wordprocessingGroup" xmlns:wpi="http://schemas.microsoft.com/office/word/2010/wordprocessingInk" xmlns:wne="http://schemas.microsoft.com/office/word/2006/wordml" xmlns:wps="http://schemas.microsoft.com/office/word/2010/wordprocessingShape" mc:Ignorable="w14 w15 w16se w16cid w16 w16cex wp14">
   <w:endnote w:type="separator" w:id="-1">
     <w:p>
       <w:r>
@@ -1539,7 +2054,7 @@
 </file>
 
 <file path=word/footer1.xml><?xml version="1.0" encoding="utf-8"?>
-<w:ftr xmlns:wpc="http://schemas.microsoft.com/office/word/2010/wordprocessingCanvas" xmlns:cx="http://schemas.microsoft.com/office/drawing/2014/chartex" xmlns:cx1="http://schemas.microsoft.com/office/drawing/2015/9/8/chartex" xmlns:mc="http://schemas.openxmlformats.org/markup-compatibility/2006" xmlns:o="urn:schemas-microsoft-com:office:office" xmlns:r="http://schemas.openxmlformats.org/officeDocument/2006/relationships" xmlns:m="http://schemas.openxmlformats.org/officeDocument/2006/math" xmlns:v="urn:schemas-microsoft-com:vml" xmlns:wp14="http://schemas.microsoft.com/office/word/2010/wordprocessingDrawing" xmlns:wp="http://schemas.openxmlformats.org/drawingml/2006/wordprocessingDrawing" xmlns:w10="urn:schemas-microsoft-com:office:word" xmlns:w="http://schemas.openxmlformats.org/wordprocessingml/2006/main" xmlns:w14="http://schemas.microsoft.com/office/word/2010/wordml" xmlns:w15="http://schemas.microsoft.com/office/word/2012/wordml" xmlns:w16se="http://schemas.microsoft.com/office/word/2015/wordml/symex" xmlns:wpg="http://schemas.microsoft.com/office/word/2010/wordprocessingGroup" xmlns:wpi="http://schemas.microsoft.com/office/word/2010/wordprocessingInk" xmlns:wne="http://schemas.microsoft.com/office/word/2006/wordml" xmlns:wps="http://schemas.microsoft.com/office/word/2010/wordprocessingShape" mc:Ignorable="w14 w15 w16se wp14">
+<w:ftr xmlns:wpc="http://schemas.microsoft.com/office/word/2010/wordprocessingCanvas" xmlns:cx="http://schemas.microsoft.com/office/drawing/2014/chartex" xmlns:cx1="http://schemas.microsoft.com/office/drawing/2015/9/8/chartex" xmlns:cx2="http://schemas.microsoft.com/office/drawing/2015/10/21/chartex" xmlns:cx3="http://schemas.microsoft.com/office/drawing/2016/5/9/chartex" xmlns:cx4="http://schemas.microsoft.com/office/drawing/2016/5/10/chartex" xmlns:cx5="http://schemas.microsoft.com/office/drawing/2016/5/11/chartex" xmlns:cx6="http://schemas.microsoft.com/office/drawing/2016/5/12/chartex" xmlns:cx7="http://schemas.microsoft.com/office/drawing/2016/5/13/chartex" xmlns:cx8="http://schemas.microsoft.com/office/drawing/2016/5/14/chartex" xmlns:mc="http://schemas.openxmlformats.org/markup-compatibility/2006" xmlns:aink="http://schemas.microsoft.com/office/drawing/2016/ink" xmlns:am3d="http://schemas.microsoft.com/office/drawing/2017/model3d" xmlns:o="urn:schemas-microsoft-com:office:office" xmlns:r="http://schemas.openxmlformats.org/officeDocument/2006/relationships" xmlns:m="http://schemas.openxmlformats.org/officeDocument/2006/math" xmlns:v="urn:schemas-microsoft-com:vml" xmlns:wp14="http://schemas.microsoft.com/office/word/2010/wordprocessingDrawing" xmlns:wp="http://schemas.openxmlformats.org/drawingml/2006/wordprocessingDrawing" xmlns:w10="urn:schemas-microsoft-com:office:word" xmlns:w="http://schemas.openxmlformats.org/wordprocessingml/2006/main" xmlns:w14="http://schemas.microsoft.com/office/word/2010/wordml" xmlns:w15="http://schemas.microsoft.com/office/word/2012/wordml" xmlns:w16cex="http://schemas.microsoft.com/office/word/2018/wordml/cex" xmlns:w16cid="http://schemas.microsoft.com/office/word/2016/wordml/cid" xmlns:w16="http://schemas.microsoft.com/office/word/2018/wordml" xmlns:w16se="http://schemas.microsoft.com/office/word/2015/wordml/symex" xmlns:wpg="http://schemas.microsoft.com/office/word/2010/wordprocessingGroup" xmlns:wpi="http://schemas.microsoft.com/office/word/2010/wordprocessingInk" xmlns:wne="http://schemas.microsoft.com/office/word/2006/wordml" xmlns:wps="http://schemas.microsoft.com/office/word/2010/wordprocessingShape" mc:Ignorable="w14 w15 w16se w16cid w16 w16cex wp14">
   <w:sdt>
     <w:sdtPr>
       <w:id w:val="-1994789427"/>
@@ -1592,7 +2107,7 @@
 </file>
 
 <file path=word/footnotes.xml><?xml version="1.0" encoding="utf-8"?>
-<w:footnotes xmlns:wpc="http://schemas.microsoft.com/office/word/2010/wordprocessingCanvas" xmlns:cx="http://schemas.microsoft.com/office/drawing/2014/chartex" xmlns:cx1="http://schemas.microsoft.com/office/drawing/2015/9/8/chartex" xmlns:mc="http://schemas.openxmlformats.org/markup-compatibility/2006" xmlns:o="urn:schemas-microsoft-com:office:office" xmlns:r="http://schemas.openxmlformats.org/officeDocument/2006/relationships" xmlns:m="http://schemas.openxmlformats.org/officeDocument/2006/math" xmlns:v="urn:schemas-microsoft-com:vml" xmlns:wp14="http://schemas.microsoft.com/office/word/2010/wordprocessingDrawing" xmlns:wp="http://schemas.openxmlformats.org/drawingml/2006/wordprocessingDrawing" xmlns:w10="urn:schemas-microsoft-com:office:word" xmlns:w="http://schemas.openxmlformats.org/wordprocessingml/2006/main" xmlns:w14="http://schemas.microsoft.com/office/word/2010/wordml" xmlns:w15="http://schemas.microsoft.com/office/word/2012/wordml" xmlns:w16se="http://schemas.microsoft.com/office/word/2015/wordml/symex" xmlns:wpg="http://schemas.microsoft.com/office/word/2010/wordprocessingGroup" xmlns:wpi="http://schemas.microsoft.com/office/word/2010/wordprocessingInk" xmlns:wne="http://schemas.microsoft.com/office/word/2006/wordml" xmlns:wps="http://schemas.microsoft.com/office/word/2010/wordprocessingShape" mc:Ignorable="w14 w15 w16se wp14">
+<w:footnotes xmlns:wpc="http://schemas.microsoft.com/office/word/2010/wordprocessingCanvas" xmlns:cx="http://schemas.microsoft.com/office/drawing/2014/chartex" xmlns:cx1="http://schemas.microsoft.com/office/drawing/2015/9/8/chartex" xmlns:cx2="http://schemas.microsoft.com/office/drawing/2015/10/21/chartex" xmlns:cx3="http://schemas.microsoft.com/office/drawing/2016/5/9/chartex" xmlns:cx4="http://schemas.microsoft.com/office/drawing/2016/5/10/chartex" xmlns:cx5="http://schemas.microsoft.com/office/drawing/2016/5/11/chartex" xmlns:cx6="http://schemas.microsoft.com/office/drawing/2016/5/12/chartex" xmlns:cx7="http://schemas.microsoft.com/office/drawing/2016/5/13/chartex" xmlns:cx8="http://schemas.microsoft.com/office/drawing/2016/5/14/chartex" xmlns:mc="http://schemas.openxmlformats.org/markup-compatibility/2006" xmlns:aink="http://schemas.microsoft.com/office/drawing/2016/ink" xmlns:am3d="http://schemas.microsoft.com/office/drawing/2017/model3d" xmlns:o="urn:schemas-microsoft-com:office:office" xmlns:r="http://schemas.openxmlformats.org/officeDocument/2006/relationships" xmlns:m="http://schemas.openxmlformats.org/officeDocument/2006/math" xmlns:v="urn:schemas-microsoft-com:vml" xmlns:wp14="http://schemas.microsoft.com/office/word/2010/wordprocessingDrawing" xmlns:wp="http://schemas.openxmlformats.org/drawingml/2006/wordprocessingDrawing" xmlns:w10="urn:schemas-microsoft-com:office:word" xmlns:w="http://schemas.openxmlformats.org/wordprocessingml/2006/main" xmlns:w14="http://schemas.microsoft.com/office/word/2010/wordml" xmlns:w15="http://schemas.microsoft.com/office/word/2012/wordml" xmlns:w16cex="http://schemas.microsoft.com/office/word/2018/wordml/cex" xmlns:w16cid="http://schemas.microsoft.com/office/word/2016/wordml/cid" xmlns:w16="http://schemas.microsoft.com/office/word/2018/wordml" xmlns:w16se="http://schemas.microsoft.com/office/word/2015/wordml/symex" xmlns:wpg="http://schemas.microsoft.com/office/word/2010/wordprocessingGroup" xmlns:wpi="http://schemas.microsoft.com/office/word/2010/wordprocessingInk" xmlns:wne="http://schemas.microsoft.com/office/word/2006/wordml" xmlns:wps="http://schemas.microsoft.com/office/word/2010/wordprocessingShape" mc:Ignorable="w14 w15 w16se w16cid w16 w16cex wp14">
   <w:footnote w:type="separator" w:id="-1">
     <w:p>
       <w:r>
@@ -1611,7 +2126,7 @@
 </file>
 
 <file path=word/numbering.xml><?xml version="1.0" encoding="utf-8"?>
-<w:numbering xmlns:wpc="http://schemas.microsoft.com/office/word/2010/wordprocessingCanvas" xmlns:cx="http://schemas.microsoft.com/office/drawing/2014/chartex" xmlns:cx1="http://schemas.microsoft.com/office/drawing/2015/9/8/chartex" xmlns:mc="http://schemas.openxmlformats.org/markup-compatibility/2006" xmlns:o="urn:schemas-microsoft-com:office:office" xmlns:r="http://schemas.openxmlformats.org/officeDocument/2006/relationships" xmlns:m="http://schemas.openxmlformats.org/officeDocument/2006/math" xmlns:v="urn:schemas-microsoft-com:vml" xmlns:wp14="http://schemas.microsoft.com/office/word/2010/wordprocessingDrawing" xmlns:wp="http://schemas.openxmlformats.org/drawingml/2006/wordprocessingDrawing" xmlns:w10="urn:schemas-microsoft-com:office:word" xmlns:w="http://schemas.openxmlformats.org/wordprocessingml/2006/main" xmlns:w14="http://schemas.microsoft.com/office/word/2010/wordml" xmlns:w15="http://schemas.microsoft.com/office/word/2012/wordml" xmlns:w16se="http://schemas.microsoft.com/office/word/2015/wordml/symex" xmlns:wpg="http://schemas.microsoft.com/office/word/2010/wordprocessingGroup" xmlns:wpi="http://schemas.microsoft.com/office/word/2010/wordprocessingInk" xmlns:wne="http://schemas.microsoft.com/office/word/2006/wordml" xmlns:wps="http://schemas.microsoft.com/office/word/2010/wordprocessingShape" mc:Ignorable="w14 w15 w16se wp14">
+<w:numbering xmlns:wpc="http://schemas.microsoft.com/office/word/2010/wordprocessingCanvas" xmlns:cx="http://schemas.microsoft.com/office/drawing/2014/chartex" xmlns:cx1="http://schemas.microsoft.com/office/drawing/2015/9/8/chartex" xmlns:cx2="http://schemas.microsoft.com/office/drawing/2015/10/21/chartex" xmlns:cx3="http://schemas.microsoft.com/office/drawing/2016/5/9/chartex" xmlns:cx4="http://schemas.microsoft.com/office/drawing/2016/5/10/chartex" xmlns:cx5="http://schemas.microsoft.com/office/drawing/2016/5/11/chartex" xmlns:cx6="http://schemas.microsoft.com/office/drawing/2016/5/12/chartex" xmlns:cx7="http://schemas.microsoft.com/office/drawing/2016/5/13/chartex" xmlns:cx8="http://schemas.microsoft.com/office/drawing/2016/5/14/chartex" xmlns:mc="http://schemas.openxmlformats.org/markup-compatibility/2006" xmlns:aink="http://schemas.microsoft.com/office/drawing/2016/ink" xmlns:am3d="http://schemas.microsoft.com/office/drawing/2017/model3d" xmlns:o="urn:schemas-microsoft-com:office:office" xmlns:r="http://schemas.openxmlformats.org/officeDocument/2006/relationships" xmlns:m="http://schemas.openxmlformats.org/officeDocument/2006/math" xmlns:v="urn:schemas-microsoft-com:vml" xmlns:wp14="http://schemas.microsoft.com/office/word/2010/wordprocessingDrawing" xmlns:wp="http://schemas.openxmlformats.org/drawingml/2006/wordprocessingDrawing" xmlns:w10="urn:schemas-microsoft-com:office:word" xmlns:w="http://schemas.openxmlformats.org/wordprocessingml/2006/main" xmlns:w14="http://schemas.microsoft.com/office/word/2010/wordml" xmlns:w15="http://schemas.microsoft.com/office/word/2012/wordml" xmlns:w16cex="http://schemas.microsoft.com/office/word/2018/wordml/cex" xmlns:w16cid="http://schemas.microsoft.com/office/word/2016/wordml/cid" xmlns:w16="http://schemas.microsoft.com/office/word/2018/wordml" xmlns:w16se="http://schemas.microsoft.com/office/word/2015/wordml/symex" xmlns:wpg="http://schemas.microsoft.com/office/word/2010/wordprocessingGroup" xmlns:wpi="http://schemas.microsoft.com/office/word/2010/wordprocessingInk" xmlns:wne="http://schemas.microsoft.com/office/word/2006/wordml" xmlns:wps="http://schemas.microsoft.com/office/word/2010/wordprocessingShape" mc:Ignorable="w14 w15 w16se w16cid w16 w16cex wp14">
   <w:abstractNum w:abstractNumId="0" w15:restartNumberingAfterBreak="0">
     <w:nsid w:val="0E795844"/>
     <w:multiLevelType w:val="hybridMultilevel"/>
@@ -2625,7 +3140,7 @@
 </file>
 
 <file path=word/styles.xml><?xml version="1.0" encoding="utf-8"?>
-<w:styles xmlns:mc="http://schemas.openxmlformats.org/markup-compatibility/2006" xmlns:r="http://schemas.openxmlformats.org/officeDocument/2006/relationships" xmlns:w="http://schemas.openxmlformats.org/wordprocessingml/2006/main" xmlns:w14="http://schemas.microsoft.com/office/word/2010/wordml" xmlns:w15="http://schemas.microsoft.com/office/word/2012/wordml" xmlns:w16se="http://schemas.microsoft.com/office/word/2015/wordml/symex" mc:Ignorable="w14 w15 w16se">
+<w:styles xmlns:mc="http://schemas.openxmlformats.org/markup-compatibility/2006" xmlns:r="http://schemas.openxmlformats.org/officeDocument/2006/relationships" xmlns:w="http://schemas.openxmlformats.org/wordprocessingml/2006/main" xmlns:w14="http://schemas.microsoft.com/office/word/2010/wordml" xmlns:w15="http://schemas.microsoft.com/office/word/2012/wordml" xmlns:w16cex="http://schemas.microsoft.com/office/word/2018/wordml/cex" xmlns:w16cid="http://schemas.microsoft.com/office/word/2016/wordml/cid" xmlns:w16="http://schemas.microsoft.com/office/word/2018/wordml" xmlns:w16se="http://schemas.microsoft.com/office/word/2015/wordml/symex" mc:Ignorable="w14 w15 w16se w16cid w16 w16cex">
   <w:docDefaults>
     <w:rPrDefault>
       <w:rPr>
@@ -2637,7 +3152,7 @@
     </w:rPrDefault>
     <w:pPrDefault/>
   </w:docDefaults>
-  <w:latentStyles w:defLockedState="0" w:defUIPriority="99" w:defSemiHidden="0" w:defUnhideWhenUsed="0" w:defQFormat="0" w:count="371">
+  <w:latentStyles w:defLockedState="0" w:defUIPriority="99" w:defSemiHidden="0" w:defUnhideWhenUsed="0" w:defQFormat="0" w:count="376">
     <w:lsdException w:name="Normal" w:uiPriority="0" w:qFormat="1"/>
     <w:lsdException w:name="heading 1" w:uiPriority="9" w:qFormat="1"/>
     <w:lsdException w:name="heading 2" w:semiHidden="1" w:uiPriority="9" w:unhideWhenUsed="1" w:qFormat="1"/>
@@ -3009,6 +3524,11 @@
     <w:lsdException w:name="List Table 5 Dark Accent 6" w:uiPriority="50"/>
     <w:lsdException w:name="List Table 6 Colorful Accent 6" w:uiPriority="51"/>
     <w:lsdException w:name="List Table 7 Colorful Accent 6" w:uiPriority="52"/>
+    <w:lsdException w:name="Mention" w:semiHidden="1" w:unhideWhenUsed="1"/>
+    <w:lsdException w:name="Smart Hyperlink" w:semiHidden="1" w:unhideWhenUsed="1"/>
+    <w:lsdException w:name="Hashtag" w:semiHidden="1" w:unhideWhenUsed="1"/>
+    <w:lsdException w:name="Unresolved Mention" w:semiHidden="1" w:unhideWhenUsed="1"/>
+    <w:lsdException w:name="Smart Link" w:semiHidden="1" w:unhideWhenUsed="1"/>
   </w:latentStyles>
   <w:style w:type="paragraph" w:default="1" w:styleId="Normal">
     <w:name w:val="Normal"/>
@@ -5169,13 +5689,6 @@
         </dgm:presLayoutVars>
       </dgm:prSet>
       <dgm:spPr/>
-      <dgm:t>
-        <a:bodyPr/>
-        <a:lstStyle/>
-        <a:p>
-          <a:endParaRPr lang="en-US"/>
-        </a:p>
-      </dgm:t>
     </dgm:pt>
     <dgm:pt modelId="{D1B0C28A-2871-43DA-83B6-9FA03977EDE2}" type="pres">
       <dgm:prSet presAssocID="{D643C58A-ED69-4E36-A571-F757BD209B3A}" presName="compNode" presStyleCnt="0"/>
@@ -5192,24 +5705,10 @@
         </dgm:presLayoutVars>
       </dgm:prSet>
       <dgm:spPr/>
-      <dgm:t>
-        <a:bodyPr/>
-        <a:lstStyle/>
-        <a:p>
-          <a:endParaRPr lang="en-US"/>
-        </a:p>
-      </dgm:t>
     </dgm:pt>
     <dgm:pt modelId="{467D23A9-B40C-4D6E-A2CA-C166BA017963}" type="pres">
       <dgm:prSet presAssocID="{9B393493-78C9-4BE0-9259-BFC7C94184F5}" presName="sibTrans" presStyleLbl="bgSibTrans2D1" presStyleIdx="0" presStyleCnt="8"/>
       <dgm:spPr/>
-      <dgm:t>
-        <a:bodyPr/>
-        <a:lstStyle/>
-        <a:p>
-          <a:endParaRPr lang="en-US"/>
-        </a:p>
-      </dgm:t>
     </dgm:pt>
     <dgm:pt modelId="{9E60FB1D-9755-4D96-A0D7-D1E69A1017FE}" type="pres">
       <dgm:prSet presAssocID="{0B27620E-6B0E-4D8B-8FD3-0C8CE0A8AC75}" presName="compNode" presStyleCnt="0"/>
@@ -5226,24 +5725,10 @@
         </dgm:presLayoutVars>
       </dgm:prSet>
       <dgm:spPr/>
-      <dgm:t>
-        <a:bodyPr/>
-        <a:lstStyle/>
-        <a:p>
-          <a:endParaRPr lang="en-US"/>
-        </a:p>
-      </dgm:t>
     </dgm:pt>
     <dgm:pt modelId="{544C6B5B-E097-4309-99BC-D8D8D53C7035}" type="pres">
       <dgm:prSet presAssocID="{3B77D833-8452-4B24-BDAB-96BD4CB2A321}" presName="sibTrans" presStyleLbl="bgSibTrans2D1" presStyleIdx="1" presStyleCnt="8"/>
       <dgm:spPr/>
-      <dgm:t>
-        <a:bodyPr/>
-        <a:lstStyle/>
-        <a:p>
-          <a:endParaRPr lang="en-US"/>
-        </a:p>
-      </dgm:t>
     </dgm:pt>
     <dgm:pt modelId="{805D83C5-C01D-4650-BDC1-AF86EF8A789F}" type="pres">
       <dgm:prSet presAssocID="{A79934EF-D7DB-4D0E-B924-D4FD8C089C41}" presName="compNode" presStyleCnt="0"/>
@@ -5260,24 +5745,10 @@
         </dgm:presLayoutVars>
       </dgm:prSet>
       <dgm:spPr/>
-      <dgm:t>
-        <a:bodyPr/>
-        <a:lstStyle/>
-        <a:p>
-          <a:endParaRPr lang="en-US"/>
-        </a:p>
-      </dgm:t>
     </dgm:pt>
     <dgm:pt modelId="{1E8C9EC5-431A-48C3-92E5-43E2AE6C0875}" type="pres">
       <dgm:prSet presAssocID="{14EF7242-5038-4EA3-AB10-057510BE53C7}" presName="sibTrans" presStyleLbl="bgSibTrans2D1" presStyleIdx="2" presStyleCnt="8"/>
       <dgm:spPr/>
-      <dgm:t>
-        <a:bodyPr/>
-        <a:lstStyle/>
-        <a:p>
-          <a:endParaRPr lang="en-US"/>
-        </a:p>
-      </dgm:t>
     </dgm:pt>
     <dgm:pt modelId="{F10F0883-D00E-4534-BEDF-FD974F9629E2}" type="pres">
       <dgm:prSet presAssocID="{985A3777-E89C-4B55-BBFB-7B9EBAC4126A}" presName="compNode" presStyleCnt="0"/>
@@ -5294,24 +5765,10 @@
         </dgm:presLayoutVars>
       </dgm:prSet>
       <dgm:spPr/>
-      <dgm:t>
-        <a:bodyPr/>
-        <a:lstStyle/>
-        <a:p>
-          <a:endParaRPr lang="en-US"/>
-        </a:p>
-      </dgm:t>
     </dgm:pt>
     <dgm:pt modelId="{2155E8A7-37E5-419C-9F97-2A8039B0CA66}" type="pres">
       <dgm:prSet presAssocID="{D88219C9-F21A-4406-8EC0-246791E23839}" presName="sibTrans" presStyleLbl="bgSibTrans2D1" presStyleIdx="3" presStyleCnt="8"/>
       <dgm:spPr/>
-      <dgm:t>
-        <a:bodyPr/>
-        <a:lstStyle/>
-        <a:p>
-          <a:endParaRPr lang="en-US"/>
-        </a:p>
-      </dgm:t>
     </dgm:pt>
     <dgm:pt modelId="{22DAE88A-C0F5-4902-8FCA-837DCDDE5D3E}" type="pres">
       <dgm:prSet presAssocID="{CF3981BC-C47F-47F6-8651-CB8B975DAE79}" presName="compNode" presStyleCnt="0"/>
@@ -5328,24 +5785,10 @@
         </dgm:presLayoutVars>
       </dgm:prSet>
       <dgm:spPr/>
-      <dgm:t>
-        <a:bodyPr/>
-        <a:lstStyle/>
-        <a:p>
-          <a:endParaRPr lang="en-US"/>
-        </a:p>
-      </dgm:t>
     </dgm:pt>
     <dgm:pt modelId="{57CF923C-667F-40C6-843F-7F6E9B665C87}" type="pres">
       <dgm:prSet presAssocID="{4698F516-E48D-4C9E-9631-BC0E42DE1AA5}" presName="sibTrans" presStyleLbl="bgSibTrans2D1" presStyleIdx="4" presStyleCnt="8"/>
       <dgm:spPr/>
-      <dgm:t>
-        <a:bodyPr/>
-        <a:lstStyle/>
-        <a:p>
-          <a:endParaRPr lang="en-US"/>
-        </a:p>
-      </dgm:t>
     </dgm:pt>
     <dgm:pt modelId="{5B915DC8-80F4-4A2F-9AF3-69484E8F6579}" type="pres">
       <dgm:prSet presAssocID="{85C615B7-4C6B-4360-81D4-0619A16B07E4}" presName="compNode" presStyleCnt="0"/>
@@ -5362,24 +5805,10 @@
         </dgm:presLayoutVars>
       </dgm:prSet>
       <dgm:spPr/>
-      <dgm:t>
-        <a:bodyPr/>
-        <a:lstStyle/>
-        <a:p>
-          <a:endParaRPr lang="en-US"/>
-        </a:p>
-      </dgm:t>
     </dgm:pt>
     <dgm:pt modelId="{4B9425D8-E0A2-4F29-ADFD-9CA6A66EA356}" type="pres">
       <dgm:prSet presAssocID="{38A8D281-3691-4DE9-AF75-44B62921FC31}" presName="sibTrans" presStyleLbl="bgSibTrans2D1" presStyleIdx="5" presStyleCnt="8"/>
       <dgm:spPr/>
-      <dgm:t>
-        <a:bodyPr/>
-        <a:lstStyle/>
-        <a:p>
-          <a:endParaRPr lang="en-US"/>
-        </a:p>
-      </dgm:t>
     </dgm:pt>
     <dgm:pt modelId="{313B4CF5-9936-4389-B7F9-B29F2171A52E}" type="pres">
       <dgm:prSet presAssocID="{7469B62B-B437-4D00-82D5-B2EEB183F05B}" presName="compNode" presStyleCnt="0"/>
@@ -5396,24 +5825,10 @@
         </dgm:presLayoutVars>
       </dgm:prSet>
       <dgm:spPr/>
-      <dgm:t>
-        <a:bodyPr/>
-        <a:lstStyle/>
-        <a:p>
-          <a:endParaRPr lang="en-US"/>
-        </a:p>
-      </dgm:t>
     </dgm:pt>
     <dgm:pt modelId="{6D52CAC2-DEEF-4FA3-9DE3-2541ED91A79B}" type="pres">
       <dgm:prSet presAssocID="{26D64978-6A14-40BC-9AE6-293102BA2B2C}" presName="sibTrans" presStyleLbl="bgSibTrans2D1" presStyleIdx="6" presStyleCnt="8"/>
       <dgm:spPr/>
-      <dgm:t>
-        <a:bodyPr/>
-        <a:lstStyle/>
-        <a:p>
-          <a:endParaRPr lang="en-US"/>
-        </a:p>
-      </dgm:t>
     </dgm:pt>
     <dgm:pt modelId="{9C720B94-B7C9-448A-B37C-20F8F2B0C50F}" type="pres">
       <dgm:prSet presAssocID="{95694835-EC18-432C-95D3-E011C8471751}" presName="compNode" presStyleCnt="0"/>
@@ -5430,24 +5845,10 @@
         </dgm:presLayoutVars>
       </dgm:prSet>
       <dgm:spPr/>
-      <dgm:t>
-        <a:bodyPr/>
-        <a:lstStyle/>
-        <a:p>
-          <a:endParaRPr lang="en-US"/>
-        </a:p>
-      </dgm:t>
     </dgm:pt>
     <dgm:pt modelId="{B5F69812-D300-44F7-9ED1-36781BE7AE58}" type="pres">
       <dgm:prSet presAssocID="{6B767693-76AC-4D0B-AD22-930679980905}" presName="sibTrans" presStyleLbl="bgSibTrans2D1" presStyleIdx="7" presStyleCnt="8"/>
       <dgm:spPr/>
-      <dgm:t>
-        <a:bodyPr/>
-        <a:lstStyle/>
-        <a:p>
-          <a:endParaRPr lang="en-US"/>
-        </a:p>
-      </dgm:t>
     </dgm:pt>
     <dgm:pt modelId="{72139AA2-3091-4D30-A035-A6037B620257}" type="pres">
       <dgm:prSet presAssocID="{45AA371A-DCC1-4616-9D8D-DFEA1EF80D54}" presName="compNode" presStyleCnt="0"/>
@@ -5464,43 +5865,36 @@
         </dgm:presLayoutVars>
       </dgm:prSet>
       <dgm:spPr/>
-      <dgm:t>
-        <a:bodyPr/>
-        <a:lstStyle/>
-        <a:p>
-          <a:endParaRPr lang="en-US"/>
-        </a:p>
-      </dgm:t>
     </dgm:pt>
   </dgm:ptLst>
   <dgm:cxnLst>
+    <dgm:cxn modelId="{82854A20-60A2-4D1A-9FB5-101E1B6EB301}" type="presOf" srcId="{A79934EF-D7DB-4D0E-B924-D4FD8C089C41}" destId="{2E4DCADE-2174-45B3-A962-67EB262E6AE1}" srcOrd="0" destOrd="0" presId="urn:microsoft.com/office/officeart/2005/8/layout/bProcess4"/>
+    <dgm:cxn modelId="{9956D635-0AAE-43D5-8AB2-8431E8448F6D}" type="presOf" srcId="{D643C58A-ED69-4E36-A571-F757BD209B3A}" destId="{EFE73921-EEA0-4B8D-AA71-630A4ABA53F2}" srcOrd="0" destOrd="0" presId="urn:microsoft.com/office/officeart/2005/8/layout/bProcess4"/>
+    <dgm:cxn modelId="{CF88325C-8542-47B9-9C3B-18B82EFC7031}" srcId="{03229123-A191-4BB2-90BC-FB3F37676FA3}" destId="{A79934EF-D7DB-4D0E-B924-D4FD8C089C41}" srcOrd="2" destOrd="0" parTransId="{F62F5B03-B05D-4146-B79A-1842F471B642}" sibTransId="{14EF7242-5038-4EA3-AB10-057510BE53C7}"/>
+    <dgm:cxn modelId="{C37AEB45-C091-41DF-A2EA-70603368C8EB}" type="presOf" srcId="{14EF7242-5038-4EA3-AB10-057510BE53C7}" destId="{1E8C9EC5-431A-48C3-92E5-43E2AE6C0875}" srcOrd="0" destOrd="0" presId="urn:microsoft.com/office/officeart/2005/8/layout/bProcess4"/>
+    <dgm:cxn modelId="{D525C448-5306-4054-B29F-99A09BD07E20}" type="presOf" srcId="{38A8D281-3691-4DE9-AF75-44B62921FC31}" destId="{4B9425D8-E0A2-4F29-ADFD-9CA6A66EA356}" srcOrd="0" destOrd="0" presId="urn:microsoft.com/office/officeart/2005/8/layout/bProcess4"/>
+    <dgm:cxn modelId="{619BC66A-3ED3-457E-B1F9-DEAC87B1A04D}" type="presOf" srcId="{6B767693-76AC-4D0B-AD22-930679980905}" destId="{B5F69812-D300-44F7-9ED1-36781BE7AE58}" srcOrd="0" destOrd="0" presId="urn:microsoft.com/office/officeart/2005/8/layout/bProcess4"/>
+    <dgm:cxn modelId="{04BBB16C-6A22-41BF-8FD1-B5950B2F9151}" type="presOf" srcId="{985A3777-E89C-4B55-BBFB-7B9EBAC4126A}" destId="{FC8A7F5B-4A71-4C8D-9E5B-3B9F25C07893}" srcOrd="0" destOrd="0" presId="urn:microsoft.com/office/officeart/2005/8/layout/bProcess4"/>
+    <dgm:cxn modelId="{32A2174E-F580-49FE-A6D4-E0177E8FA6F7}" srcId="{03229123-A191-4BB2-90BC-FB3F37676FA3}" destId="{0B27620E-6B0E-4D8B-8FD3-0C8CE0A8AC75}" srcOrd="1" destOrd="0" parTransId="{0002A069-DAD6-4413-8FCC-830EF458DF7B}" sibTransId="{3B77D833-8452-4B24-BDAB-96BD4CB2A321}"/>
+    <dgm:cxn modelId="{A4AD436E-46E8-440C-AA46-931EAF9B3C33}" type="presOf" srcId="{D88219C9-F21A-4406-8EC0-246791E23839}" destId="{2155E8A7-37E5-419C-9F97-2A8039B0CA66}" srcOrd="0" destOrd="0" presId="urn:microsoft.com/office/officeart/2005/8/layout/bProcess4"/>
+    <dgm:cxn modelId="{A1650D4F-8A62-498D-BC2D-42DC331432B3}" type="presOf" srcId="{3B77D833-8452-4B24-BDAB-96BD4CB2A321}" destId="{544C6B5B-E097-4309-99BC-D8D8D53C7035}" srcOrd="0" destOrd="0" presId="urn:microsoft.com/office/officeart/2005/8/layout/bProcess4"/>
+    <dgm:cxn modelId="{8BEDE374-EDC5-4B4D-A95B-63C13EAFCF09}" type="presOf" srcId="{85C615B7-4C6B-4360-81D4-0619A16B07E4}" destId="{40343E20-DA16-4392-83BF-D1C2651EE3EA}" srcOrd="0" destOrd="0" presId="urn:microsoft.com/office/officeart/2005/8/layout/bProcess4"/>
+    <dgm:cxn modelId="{0446517B-2E19-4FB1-B194-22659F718B36}" type="presOf" srcId="{0B27620E-6B0E-4D8B-8FD3-0C8CE0A8AC75}" destId="{6EE7E8E0-AFC4-4A01-8D8B-00B162CF39AA}" srcOrd="0" destOrd="0" presId="urn:microsoft.com/office/officeart/2005/8/layout/bProcess4"/>
+    <dgm:cxn modelId="{68C33289-B9F1-419E-BC8C-6D219EFF8376}" type="presOf" srcId="{45AA371A-DCC1-4616-9D8D-DFEA1EF80D54}" destId="{7B1ACA35-7F25-4DB6-BB9A-EA8E623C5E2B}" srcOrd="0" destOrd="0" presId="urn:microsoft.com/office/officeart/2005/8/layout/bProcess4"/>
+    <dgm:cxn modelId="{A7DD6F91-46BD-46E5-9AA7-CFE768341D98}" type="presOf" srcId="{9B393493-78C9-4BE0-9259-BFC7C94184F5}" destId="{467D23A9-B40C-4D6E-A2CA-C166BA017963}" srcOrd="0" destOrd="0" presId="urn:microsoft.com/office/officeart/2005/8/layout/bProcess4"/>
+    <dgm:cxn modelId="{08A520A8-6E21-447B-AB1F-2380A218942B}" type="presOf" srcId="{4698F516-E48D-4C9E-9631-BC0E42DE1AA5}" destId="{57CF923C-667F-40C6-843F-7F6E9B665C87}" srcOrd="0" destOrd="0" presId="urn:microsoft.com/office/officeart/2005/8/layout/bProcess4"/>
+    <dgm:cxn modelId="{21C63EAD-176A-4207-9171-C7150F95070A}" srcId="{03229123-A191-4BB2-90BC-FB3F37676FA3}" destId="{CF3981BC-C47F-47F6-8651-CB8B975DAE79}" srcOrd="4" destOrd="0" parTransId="{FB313AD3-67E2-4CC9-9FC1-6E2A80946BD8}" sibTransId="{4698F516-E48D-4C9E-9631-BC0E42DE1AA5}"/>
+    <dgm:cxn modelId="{A19E59B2-9835-40B4-AA73-6C6F4B824637}" srcId="{03229123-A191-4BB2-90BC-FB3F37676FA3}" destId="{45AA371A-DCC1-4616-9D8D-DFEA1EF80D54}" srcOrd="8" destOrd="0" parTransId="{1BB2AA80-C8AF-4456-BBB2-059E0B0D8EB6}" sibTransId="{21B52746-D305-405D-BC95-9DF742C48887}"/>
     <dgm:cxn modelId="{08BEB2BB-D3F3-4BC4-8BE0-1FCF1FF5C7C0}" type="presOf" srcId="{03229123-A191-4BB2-90BC-FB3F37676FA3}" destId="{6FAD8818-F896-43EF-AB53-454B6FF6A090}" srcOrd="0" destOrd="0" presId="urn:microsoft.com/office/officeart/2005/8/layout/bProcess4"/>
-    <dgm:cxn modelId="{0446517B-2E19-4FB1-B194-22659F718B36}" type="presOf" srcId="{0B27620E-6B0E-4D8B-8FD3-0C8CE0A8AC75}" destId="{6EE7E8E0-AFC4-4A01-8D8B-00B162CF39AA}" srcOrd="0" destOrd="0" presId="urn:microsoft.com/office/officeart/2005/8/layout/bProcess4"/>
-    <dgm:cxn modelId="{A7DD6F91-46BD-46E5-9AA7-CFE768341D98}" type="presOf" srcId="{9B393493-78C9-4BE0-9259-BFC7C94184F5}" destId="{467D23A9-B40C-4D6E-A2CA-C166BA017963}" srcOrd="0" destOrd="0" presId="urn:microsoft.com/office/officeart/2005/8/layout/bProcess4"/>
-    <dgm:cxn modelId="{82854A20-60A2-4D1A-9FB5-101E1B6EB301}" type="presOf" srcId="{A79934EF-D7DB-4D0E-B924-D4FD8C089C41}" destId="{2E4DCADE-2174-45B3-A962-67EB262E6AE1}" srcOrd="0" destOrd="0" presId="urn:microsoft.com/office/officeart/2005/8/layout/bProcess4"/>
-    <dgm:cxn modelId="{619BC66A-3ED3-457E-B1F9-DEAC87B1A04D}" type="presOf" srcId="{6B767693-76AC-4D0B-AD22-930679980905}" destId="{B5F69812-D300-44F7-9ED1-36781BE7AE58}" srcOrd="0" destOrd="0" presId="urn:microsoft.com/office/officeart/2005/8/layout/bProcess4"/>
+    <dgm:cxn modelId="{ED9906C0-B86B-4B60-A781-0EC3B650A865}" type="presOf" srcId="{7469B62B-B437-4D00-82D5-B2EEB183F05B}" destId="{693AA2A4-E577-4927-AE5E-50468D5395BF}" srcOrd="0" destOrd="0" presId="urn:microsoft.com/office/officeart/2005/8/layout/bProcess4"/>
+    <dgm:cxn modelId="{D7DD9CC5-DB9A-4A43-95CB-643ED7AF42FB}" type="presOf" srcId="{95694835-EC18-432C-95D3-E011C8471751}" destId="{6E4E27C2-1738-4F73-B956-4B281BCE8987}" srcOrd="0" destOrd="0" presId="urn:microsoft.com/office/officeart/2005/8/layout/bProcess4"/>
+    <dgm:cxn modelId="{5606FBDA-7509-43E3-BD0B-F2ACA29B8EE7}" srcId="{03229123-A191-4BB2-90BC-FB3F37676FA3}" destId="{95694835-EC18-432C-95D3-E011C8471751}" srcOrd="7" destOrd="0" parTransId="{2D94DFFB-013F-4672-B188-89F5AFEDEA49}" sibTransId="{6B767693-76AC-4D0B-AD22-930679980905}"/>
     <dgm:cxn modelId="{00FD50DB-9FC6-453A-95BA-FDD43ED1CED8}" type="presOf" srcId="{26D64978-6A14-40BC-9AE6-293102BA2B2C}" destId="{6D52CAC2-DEEF-4FA3-9DE3-2541ED91A79B}" srcOrd="0" destOrd="0" presId="urn:microsoft.com/office/officeart/2005/8/layout/bProcess4"/>
-    <dgm:cxn modelId="{D7DD9CC5-DB9A-4A43-95CB-643ED7AF42FB}" type="presOf" srcId="{95694835-EC18-432C-95D3-E011C8471751}" destId="{6E4E27C2-1738-4F73-B956-4B281BCE8987}" srcOrd="0" destOrd="0" presId="urn:microsoft.com/office/officeart/2005/8/layout/bProcess4"/>
-    <dgm:cxn modelId="{08A520A8-6E21-447B-AB1F-2380A218942B}" type="presOf" srcId="{4698F516-E48D-4C9E-9631-BC0E42DE1AA5}" destId="{57CF923C-667F-40C6-843F-7F6E9B665C87}" srcOrd="0" destOrd="0" presId="urn:microsoft.com/office/officeart/2005/8/layout/bProcess4"/>
+    <dgm:cxn modelId="{258258EE-B7BA-4F7D-ABAD-93883BE5BFDA}" srcId="{03229123-A191-4BB2-90BC-FB3F37676FA3}" destId="{985A3777-E89C-4B55-BBFB-7B9EBAC4126A}" srcOrd="3" destOrd="0" parTransId="{1DA22AFC-D7FC-42D1-BB33-42A5CCEF573D}" sibTransId="{D88219C9-F21A-4406-8EC0-246791E23839}"/>
+    <dgm:cxn modelId="{2BDADAEE-62BA-4DCC-91B2-B4D5C3809109}" srcId="{03229123-A191-4BB2-90BC-FB3F37676FA3}" destId="{85C615B7-4C6B-4360-81D4-0619A16B07E4}" srcOrd="5" destOrd="0" parTransId="{3DFB0ADA-87CE-4776-80DE-7A6C88962057}" sibTransId="{38A8D281-3691-4DE9-AF75-44B62921FC31}"/>
     <dgm:cxn modelId="{F46F2EF0-D8D7-45E1-AF45-7F9E82EAD49C}" srcId="{03229123-A191-4BB2-90BC-FB3F37676FA3}" destId="{7469B62B-B437-4D00-82D5-B2EEB183F05B}" srcOrd="6" destOrd="0" parTransId="{EDF5D3B5-578C-474F-8665-721433FF0111}" sibTransId="{26D64978-6A14-40BC-9AE6-293102BA2B2C}"/>
-    <dgm:cxn modelId="{D525C448-5306-4054-B29F-99A09BD07E20}" type="presOf" srcId="{38A8D281-3691-4DE9-AF75-44B62921FC31}" destId="{4B9425D8-E0A2-4F29-ADFD-9CA6A66EA356}" srcOrd="0" destOrd="0" presId="urn:microsoft.com/office/officeart/2005/8/layout/bProcess4"/>
-    <dgm:cxn modelId="{21C63EAD-176A-4207-9171-C7150F95070A}" srcId="{03229123-A191-4BB2-90BC-FB3F37676FA3}" destId="{CF3981BC-C47F-47F6-8651-CB8B975DAE79}" srcOrd="4" destOrd="0" parTransId="{FB313AD3-67E2-4CC9-9FC1-6E2A80946BD8}" sibTransId="{4698F516-E48D-4C9E-9631-BC0E42DE1AA5}"/>
-    <dgm:cxn modelId="{258258EE-B7BA-4F7D-ABAD-93883BE5BFDA}" srcId="{03229123-A191-4BB2-90BC-FB3F37676FA3}" destId="{985A3777-E89C-4B55-BBFB-7B9EBAC4126A}" srcOrd="3" destOrd="0" parTransId="{1DA22AFC-D7FC-42D1-BB33-42A5CCEF573D}" sibTransId="{D88219C9-F21A-4406-8EC0-246791E23839}"/>
-    <dgm:cxn modelId="{A4AD436E-46E8-440C-AA46-931EAF9B3C33}" type="presOf" srcId="{D88219C9-F21A-4406-8EC0-246791E23839}" destId="{2155E8A7-37E5-419C-9F97-2A8039B0CA66}" srcOrd="0" destOrd="0" presId="urn:microsoft.com/office/officeart/2005/8/layout/bProcess4"/>
-    <dgm:cxn modelId="{68C33289-B9F1-419E-BC8C-6D219EFF8376}" type="presOf" srcId="{45AA371A-DCC1-4616-9D8D-DFEA1EF80D54}" destId="{7B1ACA35-7F25-4DB6-BB9A-EA8E623C5E2B}" srcOrd="0" destOrd="0" presId="urn:microsoft.com/office/officeart/2005/8/layout/bProcess4"/>
-    <dgm:cxn modelId="{ED9906C0-B86B-4B60-A781-0EC3B650A865}" type="presOf" srcId="{7469B62B-B437-4D00-82D5-B2EEB183F05B}" destId="{693AA2A4-E577-4927-AE5E-50468D5395BF}" srcOrd="0" destOrd="0" presId="urn:microsoft.com/office/officeart/2005/8/layout/bProcess4"/>
-    <dgm:cxn modelId="{CF88325C-8542-47B9-9C3B-18B82EFC7031}" srcId="{03229123-A191-4BB2-90BC-FB3F37676FA3}" destId="{A79934EF-D7DB-4D0E-B924-D4FD8C089C41}" srcOrd="2" destOrd="0" parTransId="{F62F5B03-B05D-4146-B79A-1842F471B642}" sibTransId="{14EF7242-5038-4EA3-AB10-057510BE53C7}"/>
     <dgm:cxn modelId="{413D76F4-BFAD-48FD-944E-46D3D7D7CD11}" srcId="{03229123-A191-4BB2-90BC-FB3F37676FA3}" destId="{D643C58A-ED69-4E36-A571-F757BD209B3A}" srcOrd="0" destOrd="0" parTransId="{3FC87F08-79E9-4E01-B18B-335C68FFA80D}" sibTransId="{9B393493-78C9-4BE0-9259-BFC7C94184F5}"/>
-    <dgm:cxn modelId="{5606FBDA-7509-43E3-BD0B-F2ACA29B8EE7}" srcId="{03229123-A191-4BB2-90BC-FB3F37676FA3}" destId="{95694835-EC18-432C-95D3-E011C8471751}" srcOrd="7" destOrd="0" parTransId="{2D94DFFB-013F-4672-B188-89F5AFEDEA49}" sibTransId="{6B767693-76AC-4D0B-AD22-930679980905}"/>
-    <dgm:cxn modelId="{A19E59B2-9835-40B4-AA73-6C6F4B824637}" srcId="{03229123-A191-4BB2-90BC-FB3F37676FA3}" destId="{45AA371A-DCC1-4616-9D8D-DFEA1EF80D54}" srcOrd="8" destOrd="0" parTransId="{1BB2AA80-C8AF-4456-BBB2-059E0B0D8EB6}" sibTransId="{21B52746-D305-405D-BC95-9DF742C48887}"/>
-    <dgm:cxn modelId="{8BEDE374-EDC5-4B4D-A95B-63C13EAFCF09}" type="presOf" srcId="{85C615B7-4C6B-4360-81D4-0619A16B07E4}" destId="{40343E20-DA16-4392-83BF-D1C2651EE3EA}" srcOrd="0" destOrd="0" presId="urn:microsoft.com/office/officeart/2005/8/layout/bProcess4"/>
-    <dgm:cxn modelId="{2BDADAEE-62BA-4DCC-91B2-B4D5C3809109}" srcId="{03229123-A191-4BB2-90BC-FB3F37676FA3}" destId="{85C615B7-4C6B-4360-81D4-0619A16B07E4}" srcOrd="5" destOrd="0" parTransId="{3DFB0ADA-87CE-4776-80DE-7A6C88962057}" sibTransId="{38A8D281-3691-4DE9-AF75-44B62921FC31}"/>
-    <dgm:cxn modelId="{32A2174E-F580-49FE-A6D4-E0177E8FA6F7}" srcId="{03229123-A191-4BB2-90BC-FB3F37676FA3}" destId="{0B27620E-6B0E-4D8B-8FD3-0C8CE0A8AC75}" srcOrd="1" destOrd="0" parTransId="{0002A069-DAD6-4413-8FCC-830EF458DF7B}" sibTransId="{3B77D833-8452-4B24-BDAB-96BD4CB2A321}"/>
-    <dgm:cxn modelId="{C37AEB45-C091-41DF-A2EA-70603368C8EB}" type="presOf" srcId="{14EF7242-5038-4EA3-AB10-057510BE53C7}" destId="{1E8C9EC5-431A-48C3-92E5-43E2AE6C0875}" srcOrd="0" destOrd="0" presId="urn:microsoft.com/office/officeart/2005/8/layout/bProcess4"/>
-    <dgm:cxn modelId="{A1650D4F-8A62-498D-BC2D-42DC331432B3}" type="presOf" srcId="{3B77D833-8452-4B24-BDAB-96BD4CB2A321}" destId="{544C6B5B-E097-4309-99BC-D8D8D53C7035}" srcOrd="0" destOrd="0" presId="urn:microsoft.com/office/officeart/2005/8/layout/bProcess4"/>
-    <dgm:cxn modelId="{04BBB16C-6A22-41BF-8FD1-B5950B2F9151}" type="presOf" srcId="{985A3777-E89C-4B55-BBFB-7B9EBAC4126A}" destId="{FC8A7F5B-4A71-4C8D-9E5B-3B9F25C07893}" srcOrd="0" destOrd="0" presId="urn:microsoft.com/office/officeart/2005/8/layout/bProcess4"/>
     <dgm:cxn modelId="{48DA58FE-248A-4032-99B2-2A350743580D}" type="presOf" srcId="{CF3981BC-C47F-47F6-8651-CB8B975DAE79}" destId="{E0DD7970-EA5B-41DD-A4F3-CCBDAD757D48}" srcOrd="0" destOrd="0" presId="urn:microsoft.com/office/officeart/2005/8/layout/bProcess4"/>
-    <dgm:cxn modelId="{9956D635-0AAE-43D5-8AB2-8431E8448F6D}" type="presOf" srcId="{D643C58A-ED69-4E36-A571-F757BD209B3A}" destId="{EFE73921-EEA0-4B8D-AA71-630A4ABA53F2}" srcOrd="0" destOrd="0" presId="urn:microsoft.com/office/officeart/2005/8/layout/bProcess4"/>
     <dgm:cxn modelId="{04DDDECB-12ED-4256-B387-6BDE7F3657C2}" type="presParOf" srcId="{6FAD8818-F896-43EF-AB53-454B6FF6A090}" destId="{D1B0C28A-2871-43DA-83B6-9FA03977EDE2}" srcOrd="0" destOrd="0" presId="urn:microsoft.com/office/officeart/2005/8/layout/bProcess4"/>
     <dgm:cxn modelId="{357FDE18-1D4E-4409-AC93-D7198EC8B03A}" type="presParOf" srcId="{D1B0C28A-2871-43DA-83B6-9FA03977EDE2}" destId="{74BF9A3A-9395-47B0-BB11-F3A6E36DC884}" srcOrd="0" destOrd="0" presId="urn:microsoft.com/office/officeart/2005/8/layout/bProcess4"/>
     <dgm:cxn modelId="{6531EEA6-EC76-43F1-830D-0B34C46A3EEF}" type="presParOf" srcId="{D1B0C28A-2871-43DA-83B6-9FA03977EDE2}" destId="{EFE73921-EEA0-4B8D-AA71-630A4ABA53F2}" srcOrd="1" destOrd="0" presId="urn:microsoft.com/office/officeart/2005/8/layout/bProcess4"/>
@@ -5541,7 +5935,7 @@
   <dgm:whole/>
   <dgm:extLst>
     <a:ext uri="http://schemas.microsoft.com/office/drawing/2008/diagram">
-      <dsp:dataModelExt xmlns:dsp="http://schemas.microsoft.com/office/drawing/2008/diagram" relId="rId11" minVer="http://schemas.openxmlformats.org/drawingml/2006/diagram"/>
+      <dsp:dataModelExt xmlns:dsp="http://schemas.microsoft.com/office/drawing/2008/diagram" relId="rId12" minVer="http://schemas.openxmlformats.org/drawingml/2006/diagram"/>
     </a:ext>
   </dgm:extLst>
 </dgm:dataModel>
@@ -5786,13 +6180,6 @@
         </dgm:presLayoutVars>
       </dgm:prSet>
       <dgm:spPr/>
-      <dgm:t>
-        <a:bodyPr/>
-        <a:lstStyle/>
-        <a:p>
-          <a:endParaRPr lang="en-US"/>
-        </a:p>
-      </dgm:t>
     </dgm:pt>
     <dgm:pt modelId="{338BD790-87AB-4D52-AFE9-F584218D44B2}" type="pres">
       <dgm:prSet presAssocID="{40A44E8D-5912-4779-9589-233620733415}" presName="composite" presStyleCnt="0"/>
@@ -5806,13 +6193,6 @@
         </dgm:presLayoutVars>
       </dgm:prSet>
       <dgm:spPr/>
-      <dgm:t>
-        <a:bodyPr/>
-        <a:lstStyle/>
-        <a:p>
-          <a:endParaRPr lang="en-US"/>
-        </a:p>
-      </dgm:t>
     </dgm:pt>
     <dgm:pt modelId="{2E43E6D7-902C-4CB8-90D0-58354FF6E8C3}" type="pres">
       <dgm:prSet presAssocID="{40A44E8D-5912-4779-9589-233620733415}" presName="descendantText" presStyleLbl="alignAcc1" presStyleIdx="0" presStyleCnt="3">
@@ -5821,13 +6201,6 @@
         </dgm:presLayoutVars>
       </dgm:prSet>
       <dgm:spPr/>
-      <dgm:t>
-        <a:bodyPr/>
-        <a:lstStyle/>
-        <a:p>
-          <a:endParaRPr lang="en-US"/>
-        </a:p>
-      </dgm:t>
     </dgm:pt>
     <dgm:pt modelId="{0668F8DA-6014-42FD-BC92-C4A2453DB8DE}" type="pres">
       <dgm:prSet presAssocID="{B3C050DB-9C2D-47FE-B955-145DC2706D1A}" presName="sp" presStyleCnt="0"/>
@@ -5845,13 +6218,6 @@
         </dgm:presLayoutVars>
       </dgm:prSet>
       <dgm:spPr/>
-      <dgm:t>
-        <a:bodyPr/>
-        <a:lstStyle/>
-        <a:p>
-          <a:endParaRPr lang="en-US"/>
-        </a:p>
-      </dgm:t>
     </dgm:pt>
     <dgm:pt modelId="{2818A149-EFCB-490D-B2F2-02AA3034A41F}" type="pres">
       <dgm:prSet presAssocID="{F87DB479-B318-4397-96BB-29DD0D756201}" presName="descendantText" presStyleLbl="alignAcc1" presStyleIdx="1" presStyleCnt="3">
@@ -5860,13 +6226,6 @@
         </dgm:presLayoutVars>
       </dgm:prSet>
       <dgm:spPr/>
-      <dgm:t>
-        <a:bodyPr/>
-        <a:lstStyle/>
-        <a:p>
-          <a:endParaRPr lang="en-US"/>
-        </a:p>
-      </dgm:t>
     </dgm:pt>
     <dgm:pt modelId="{9DC4B3F0-2B31-4B0E-98E1-9A9304EA22FB}" type="pres">
       <dgm:prSet presAssocID="{667B6B00-A880-4CD9-8677-EFA74BA37A0C}" presName="sp" presStyleCnt="0"/>
@@ -5884,13 +6243,6 @@
         </dgm:presLayoutVars>
       </dgm:prSet>
       <dgm:spPr/>
-      <dgm:t>
-        <a:bodyPr/>
-        <a:lstStyle/>
-        <a:p>
-          <a:endParaRPr lang="en-US"/>
-        </a:p>
-      </dgm:t>
     </dgm:pt>
     <dgm:pt modelId="{8E6211DE-EA41-4536-806E-AA16075E3284}" type="pres">
       <dgm:prSet presAssocID="{DA921512-2532-4C37-9AF8-18A61A375586}" presName="descendantText" presStyleLbl="alignAcc1" presStyleIdx="2" presStyleCnt="3">
@@ -5899,29 +6251,22 @@
         </dgm:presLayoutVars>
       </dgm:prSet>
       <dgm:spPr/>
-      <dgm:t>
-        <a:bodyPr/>
-        <a:lstStyle/>
-        <a:p>
-          <a:endParaRPr lang="en-US"/>
-        </a:p>
-      </dgm:t>
     </dgm:pt>
   </dgm:ptLst>
   <dgm:cxnLst>
+    <dgm:cxn modelId="{9F0CB20F-2C04-4662-8164-0706B15D0E52}" srcId="{75DB9448-069A-4EC5-B60E-A7951D1A2D24}" destId="{40A44E8D-5912-4779-9589-233620733415}" srcOrd="0" destOrd="0" parTransId="{2A706751-7D48-43EA-90A9-1F5EFBA3CC8D}" sibTransId="{B3C050DB-9C2D-47FE-B955-145DC2706D1A}"/>
     <dgm:cxn modelId="{CDC99D21-CBD9-4DA4-A24D-3F462ACB46FC}" type="presOf" srcId="{675C2630-E4D5-4F7A-A99A-1A026FA231F6}" destId="{8E6211DE-EA41-4536-806E-AA16075E3284}" srcOrd="0" destOrd="0" presId="urn:microsoft.com/office/officeart/2005/8/layout/chevron2"/>
+    <dgm:cxn modelId="{726FE63E-0D04-43AA-82B9-D4211C549A10}" srcId="{75DB9448-069A-4EC5-B60E-A7951D1A2D24}" destId="{F87DB479-B318-4397-96BB-29DD0D756201}" srcOrd="1" destOrd="0" parTransId="{2D58D003-DF31-4BA2-9BF2-8DF9DBBCAEDC}" sibTransId="{667B6B00-A880-4CD9-8677-EFA74BA37A0C}"/>
+    <dgm:cxn modelId="{66CE2D6C-9A93-4B2F-8B9D-65820E48E78A}" srcId="{F87DB479-B318-4397-96BB-29DD0D756201}" destId="{4EA26768-7B9C-4B0E-9E26-7A98EC794F99}" srcOrd="0" destOrd="0" parTransId="{CA8D6D9B-0149-4647-91BE-416EAB45D4B2}" sibTransId="{E780824A-0614-4CD5-BD68-C379A7D40B7F}"/>
     <dgm:cxn modelId="{F8B5B97F-544F-4F0A-B1D8-4C407A57BD33}" type="presOf" srcId="{4EA26768-7B9C-4B0E-9E26-7A98EC794F99}" destId="{2818A149-EFCB-490D-B2F2-02AA3034A41F}" srcOrd="0" destOrd="0" presId="urn:microsoft.com/office/officeart/2005/8/layout/chevron2"/>
+    <dgm:cxn modelId="{6A3A7492-1485-4AAD-8764-983AF04BAED8}" type="presOf" srcId="{F87DB479-B318-4397-96BB-29DD0D756201}" destId="{8C8BFB2A-4DA3-4711-8FB0-B64B6719B9A3}" srcOrd="0" destOrd="0" presId="urn:microsoft.com/office/officeart/2005/8/layout/chevron2"/>
     <dgm:cxn modelId="{C8C062B3-D75C-40D4-95B1-E37BEF6BAD8A}" type="presOf" srcId="{75DB9448-069A-4EC5-B60E-A7951D1A2D24}" destId="{79E42506-07D8-483C-B037-659C79FD507A}" srcOrd="0" destOrd="0" presId="urn:microsoft.com/office/officeart/2005/8/layout/chevron2"/>
+    <dgm:cxn modelId="{9B987FBE-D8E3-4950-B2B1-3027716EF10A}" srcId="{40A44E8D-5912-4779-9589-233620733415}" destId="{5C3EC1E5-01A4-4898-9777-5980F3572887}" srcOrd="0" destOrd="0" parTransId="{090F1938-B8E8-48E5-8A0B-842F07CDC053}" sibTransId="{A569439A-D63F-4260-B198-9CDA2324CAC2}"/>
+    <dgm:cxn modelId="{30B24BC5-8A66-485A-900F-5CBDDD0B7274}" srcId="{DA921512-2532-4C37-9AF8-18A61A375586}" destId="{675C2630-E4D5-4F7A-A99A-1A026FA231F6}" srcOrd="0" destOrd="0" parTransId="{A214E267-AA74-4187-B915-38990CAD40C7}" sibTransId="{52B4BE02-0328-4A49-8311-E8AF85FEDB8A}"/>
+    <dgm:cxn modelId="{78863DC9-BF7C-45FA-B5A6-D4ACBE916DF4}" type="presOf" srcId="{5C3EC1E5-01A4-4898-9777-5980F3572887}" destId="{2E43E6D7-902C-4CB8-90D0-58354FF6E8C3}" srcOrd="0" destOrd="0" presId="urn:microsoft.com/office/officeart/2005/8/layout/chevron2"/>
+    <dgm:cxn modelId="{96E9BCCD-F6A0-48E6-A5CF-BBB8D95B467D}" type="presOf" srcId="{DA921512-2532-4C37-9AF8-18A61A375586}" destId="{6480BBF1-D887-4C09-A621-5FB0AB1C111B}" srcOrd="0" destOrd="0" presId="urn:microsoft.com/office/officeart/2005/8/layout/chevron2"/>
     <dgm:cxn modelId="{BC3BADD9-974F-4CC3-A3EE-7BE30B28BA35}" type="presOf" srcId="{40A44E8D-5912-4779-9589-233620733415}" destId="{2FDE8480-EB95-400E-A9A9-92DD093E1A0A}" srcOrd="0" destOrd="0" presId="urn:microsoft.com/office/officeart/2005/8/layout/chevron2"/>
-    <dgm:cxn modelId="{66CE2D6C-9A93-4B2F-8B9D-65820E48E78A}" srcId="{F87DB479-B318-4397-96BB-29DD0D756201}" destId="{4EA26768-7B9C-4B0E-9E26-7A98EC794F99}" srcOrd="0" destOrd="0" parTransId="{CA8D6D9B-0149-4647-91BE-416EAB45D4B2}" sibTransId="{E780824A-0614-4CD5-BD68-C379A7D40B7F}"/>
-    <dgm:cxn modelId="{9F0CB20F-2C04-4662-8164-0706B15D0E52}" srcId="{75DB9448-069A-4EC5-B60E-A7951D1A2D24}" destId="{40A44E8D-5912-4779-9589-233620733415}" srcOrd="0" destOrd="0" parTransId="{2A706751-7D48-43EA-90A9-1F5EFBA3CC8D}" sibTransId="{B3C050DB-9C2D-47FE-B955-145DC2706D1A}"/>
-    <dgm:cxn modelId="{6A3A7492-1485-4AAD-8764-983AF04BAED8}" type="presOf" srcId="{F87DB479-B318-4397-96BB-29DD0D756201}" destId="{8C8BFB2A-4DA3-4711-8FB0-B64B6719B9A3}" srcOrd="0" destOrd="0" presId="urn:microsoft.com/office/officeart/2005/8/layout/chevron2"/>
-    <dgm:cxn modelId="{30B24BC5-8A66-485A-900F-5CBDDD0B7274}" srcId="{DA921512-2532-4C37-9AF8-18A61A375586}" destId="{675C2630-E4D5-4F7A-A99A-1A026FA231F6}" srcOrd="0" destOrd="0" parTransId="{A214E267-AA74-4187-B915-38990CAD40C7}" sibTransId="{52B4BE02-0328-4A49-8311-E8AF85FEDB8A}"/>
-    <dgm:cxn modelId="{96E9BCCD-F6A0-48E6-A5CF-BBB8D95B467D}" type="presOf" srcId="{DA921512-2532-4C37-9AF8-18A61A375586}" destId="{6480BBF1-D887-4C09-A621-5FB0AB1C111B}" srcOrd="0" destOrd="0" presId="urn:microsoft.com/office/officeart/2005/8/layout/chevron2"/>
-    <dgm:cxn modelId="{9B987FBE-D8E3-4950-B2B1-3027716EF10A}" srcId="{40A44E8D-5912-4779-9589-233620733415}" destId="{5C3EC1E5-01A4-4898-9777-5980F3572887}" srcOrd="0" destOrd="0" parTransId="{090F1938-B8E8-48E5-8A0B-842F07CDC053}" sibTransId="{A569439A-D63F-4260-B198-9CDA2324CAC2}"/>
     <dgm:cxn modelId="{901111FC-16AE-4877-9940-63FB8AAFD59F}" srcId="{75DB9448-069A-4EC5-B60E-A7951D1A2D24}" destId="{DA921512-2532-4C37-9AF8-18A61A375586}" srcOrd="2" destOrd="0" parTransId="{4D74BD00-EA25-4CE6-B47A-75FDE07656DD}" sibTransId="{75A243F1-5B10-48CF-ADAE-C68F7C975FA1}"/>
-    <dgm:cxn modelId="{726FE63E-0D04-43AA-82B9-D4211C549A10}" srcId="{75DB9448-069A-4EC5-B60E-A7951D1A2D24}" destId="{F87DB479-B318-4397-96BB-29DD0D756201}" srcOrd="1" destOrd="0" parTransId="{2D58D003-DF31-4BA2-9BF2-8DF9DBBCAEDC}" sibTransId="{667B6B00-A880-4CD9-8677-EFA74BA37A0C}"/>
-    <dgm:cxn modelId="{78863DC9-BF7C-45FA-B5A6-D4ACBE916DF4}" type="presOf" srcId="{5C3EC1E5-01A4-4898-9777-5980F3572887}" destId="{2E43E6D7-902C-4CB8-90D0-58354FF6E8C3}" srcOrd="0" destOrd="0" presId="urn:microsoft.com/office/officeart/2005/8/layout/chevron2"/>
     <dgm:cxn modelId="{9B477D07-48C2-429F-AC38-DDE214AEDC08}" type="presParOf" srcId="{79E42506-07D8-483C-B037-659C79FD507A}" destId="{338BD790-87AB-4D52-AFE9-F584218D44B2}" srcOrd="0" destOrd="0" presId="urn:microsoft.com/office/officeart/2005/8/layout/chevron2"/>
     <dgm:cxn modelId="{EAFC2024-AA2B-402A-841B-C6381B001D2E}" type="presParOf" srcId="{338BD790-87AB-4D52-AFE9-F584218D44B2}" destId="{2FDE8480-EB95-400E-A9A9-92DD093E1A0A}" srcOrd="0" destOrd="0" presId="urn:microsoft.com/office/officeart/2005/8/layout/chevron2"/>
     <dgm:cxn modelId="{ACDFED40-6800-44E1-9239-A35E66D6C42D}" type="presParOf" srcId="{338BD790-87AB-4D52-AFE9-F584218D44B2}" destId="{2E43E6D7-902C-4CB8-90D0-58354FF6E8C3}" srcOrd="1" destOrd="0" presId="urn:microsoft.com/office/officeart/2005/8/layout/chevron2"/>
@@ -5938,7 +6283,7 @@
   <dgm:whole/>
   <dgm:extLst>
     <a:ext uri="http://schemas.microsoft.com/office/drawing/2008/diagram">
-      <dsp:dataModelExt xmlns:dsp="http://schemas.microsoft.com/office/drawing/2008/diagram" relId="rId17" minVer="http://schemas.openxmlformats.org/drawingml/2006/diagram"/>
+      <dsp:dataModelExt xmlns:dsp="http://schemas.microsoft.com/office/drawing/2008/diagram" relId="rId18" minVer="http://schemas.openxmlformats.org/drawingml/2006/diagram"/>
     </a:ext>
   </dgm:extLst>
 </dgm:dataModel>
@@ -6050,7 +6395,7 @@
         </a:bodyPr>
         <a:lstStyle/>
         <a:p>
-          <a:pPr lvl="0" algn="ctr" defTabSz="755650">
+          <a:pPr marL="0" lvl="0" indent="0" algn="ctr" defTabSz="755650">
             <a:lnSpc>
               <a:spcPct val="90000"/>
             </a:lnSpc>
@@ -6060,6 +6405,7 @@
             <a:spcAft>
               <a:spcPct val="35000"/>
             </a:spcAft>
+            <a:buNone/>
           </a:pPr>
           <a:r>
             <a:rPr lang="en-US" sz="1700" kern="1200"/>
@@ -6170,7 +6516,7 @@
         </a:bodyPr>
         <a:lstStyle/>
         <a:p>
-          <a:pPr lvl="0" algn="ctr" defTabSz="755650">
+          <a:pPr marL="0" lvl="0" indent="0" algn="ctr" defTabSz="755650">
             <a:lnSpc>
               <a:spcPct val="90000"/>
             </a:lnSpc>
@@ -6180,6 +6526,7 @@
             <a:spcAft>
               <a:spcPct val="35000"/>
             </a:spcAft>
+            <a:buNone/>
           </a:pPr>
           <a:r>
             <a:rPr lang="en-US" sz="1700" kern="1200"/>
@@ -6290,7 +6637,7 @@
         </a:bodyPr>
         <a:lstStyle/>
         <a:p>
-          <a:pPr lvl="0" algn="ctr" defTabSz="755650">
+          <a:pPr marL="0" lvl="0" indent="0" algn="ctr" defTabSz="755650">
             <a:lnSpc>
               <a:spcPct val="90000"/>
             </a:lnSpc>
@@ -6300,6 +6647,7 @@
             <a:spcAft>
               <a:spcPct val="35000"/>
             </a:spcAft>
+            <a:buNone/>
           </a:pPr>
           <a:r>
             <a:rPr lang="en-US" sz="1700" kern="1200"/>
@@ -6410,7 +6758,7 @@
         </a:bodyPr>
         <a:lstStyle/>
         <a:p>
-          <a:pPr lvl="0" algn="ctr" defTabSz="755650">
+          <a:pPr marL="0" lvl="0" indent="0" algn="ctr" defTabSz="755650">
             <a:lnSpc>
               <a:spcPct val="90000"/>
             </a:lnSpc>
@@ -6420,6 +6768,7 @@
             <a:spcAft>
               <a:spcPct val="35000"/>
             </a:spcAft>
+            <a:buNone/>
           </a:pPr>
           <a:r>
             <a:rPr lang="en-US" sz="1700" kern="1200"/>
@@ -6530,7 +6879,7 @@
         </a:bodyPr>
         <a:lstStyle/>
         <a:p>
-          <a:pPr lvl="0" algn="ctr" defTabSz="755650">
+          <a:pPr marL="0" lvl="0" indent="0" algn="ctr" defTabSz="755650">
             <a:lnSpc>
               <a:spcPct val="90000"/>
             </a:lnSpc>
@@ -6540,6 +6889,7 @@
             <a:spcAft>
               <a:spcPct val="35000"/>
             </a:spcAft>
+            <a:buNone/>
           </a:pPr>
           <a:r>
             <a:rPr lang="en-US" sz="1700" kern="1200"/>
@@ -6650,7 +7000,7 @@
         </a:bodyPr>
         <a:lstStyle/>
         <a:p>
-          <a:pPr lvl="0" algn="ctr" defTabSz="755650">
+          <a:pPr marL="0" lvl="0" indent="0" algn="ctr" defTabSz="755650">
             <a:lnSpc>
               <a:spcPct val="90000"/>
             </a:lnSpc>
@@ -6660,6 +7010,7 @@
             <a:spcAft>
               <a:spcPct val="35000"/>
             </a:spcAft>
+            <a:buNone/>
           </a:pPr>
           <a:r>
             <a:rPr lang="en-US" sz="1700" kern="1200"/>
@@ -6770,7 +7121,7 @@
         </a:bodyPr>
         <a:lstStyle/>
         <a:p>
-          <a:pPr lvl="0" algn="ctr" defTabSz="755650">
+          <a:pPr marL="0" lvl="0" indent="0" algn="ctr" defTabSz="755650">
             <a:lnSpc>
               <a:spcPct val="90000"/>
             </a:lnSpc>
@@ -6780,6 +7131,7 @@
             <a:spcAft>
               <a:spcPct val="35000"/>
             </a:spcAft>
+            <a:buNone/>
           </a:pPr>
           <a:r>
             <a:rPr lang="en-US" sz="1700" kern="1200"/>
@@ -6890,7 +7242,7 @@
         </a:bodyPr>
         <a:lstStyle/>
         <a:p>
-          <a:pPr lvl="0" algn="ctr" defTabSz="755650">
+          <a:pPr marL="0" lvl="0" indent="0" algn="ctr" defTabSz="755650">
             <a:lnSpc>
               <a:spcPct val="90000"/>
             </a:lnSpc>
@@ -6900,6 +7252,7 @@
             <a:spcAft>
               <a:spcPct val="35000"/>
             </a:spcAft>
+            <a:buNone/>
           </a:pPr>
           <a:r>
             <a:rPr lang="en-US" sz="1700" kern="1200"/>
@@ -6969,7 +7322,7 @@
         </a:bodyPr>
         <a:lstStyle/>
         <a:p>
-          <a:pPr lvl="0" algn="ctr" defTabSz="755650">
+          <a:pPr marL="0" lvl="0" indent="0" algn="ctr" defTabSz="755650">
             <a:lnSpc>
               <a:spcPct val="90000"/>
             </a:lnSpc>
@@ -6979,6 +7332,7 @@
             <a:spcAft>
               <a:spcPct val="35000"/>
             </a:spcAft>
+            <a:buNone/>
           </a:pPr>
           <a:r>
             <a:rPr lang="en-US" sz="1700" kern="1200"/>
@@ -7058,7 +7412,7 @@
         </a:bodyPr>
         <a:lstStyle/>
         <a:p>
-          <a:pPr lvl="0" algn="ctr" defTabSz="1022350">
+          <a:pPr marL="0" lvl="0" indent="0" algn="ctr" defTabSz="1022350">
             <a:lnSpc>
               <a:spcPct val="90000"/>
             </a:lnSpc>
@@ -7068,6 +7422,7 @@
             <a:spcAft>
               <a:spcPct val="35000"/>
             </a:spcAft>
+            <a:buNone/>
           </a:pPr>
           <a:r>
             <a:rPr lang="en-US" sz="2300" kern="1200"/>
@@ -7144,7 +7499,7 @@
             <a:spcAft>
               <a:spcPct val="15000"/>
             </a:spcAft>
-            <a:buChar char="••"/>
+            <a:buChar char="•"/>
           </a:pPr>
           <a:r>
             <a:rPr lang="en-US" sz="2000" kern="1200"/>
@@ -7212,7 +7567,7 @@
         </a:bodyPr>
         <a:lstStyle/>
         <a:p>
-          <a:pPr lvl="0" algn="ctr" defTabSz="1022350">
+          <a:pPr marL="0" lvl="0" indent="0" algn="ctr" defTabSz="1022350">
             <a:lnSpc>
               <a:spcPct val="90000"/>
             </a:lnSpc>
@@ -7222,6 +7577,7 @@
             <a:spcAft>
               <a:spcPct val="35000"/>
             </a:spcAft>
+            <a:buNone/>
           </a:pPr>
           <a:r>
             <a:rPr lang="en-US" sz="2300" kern="1200"/>
@@ -7298,7 +7654,7 @@
             <a:spcAft>
               <a:spcPct val="15000"/>
             </a:spcAft>
-            <a:buChar char="••"/>
+            <a:buChar char="•"/>
           </a:pPr>
           <a:r>
             <a:rPr lang="en-US" sz="2000" kern="1200"/>
@@ -7366,7 +7722,7 @@
         </a:bodyPr>
         <a:lstStyle/>
         <a:p>
-          <a:pPr lvl="0" algn="ctr" defTabSz="1022350">
+          <a:pPr marL="0" lvl="0" indent="0" algn="ctr" defTabSz="1022350">
             <a:lnSpc>
               <a:spcPct val="90000"/>
             </a:lnSpc>
@@ -7376,6 +7732,7 @@
             <a:spcAft>
               <a:spcPct val="35000"/>
             </a:spcAft>
+            <a:buNone/>
           </a:pPr>
           <a:r>
             <a:rPr lang="en-US" sz="2300" kern="1200"/>
@@ -7452,7 +7809,7 @@
             <a:spcAft>
               <a:spcPct val="15000"/>
             </a:spcAft>
-            <a:buChar char="••"/>
+            <a:buChar char="•"/>
           </a:pPr>
           <a:r>
             <a:rPr lang="en-US" sz="2000" kern="1200"/>

</xml_diff>

<commit_message>
Project report is complete. Will create a voiced video to demonstrate it
</commit_message>
<xml_diff>
--- a/Project/Final project report.docx
+++ b/Project/Final project report.docx
@@ -866,6 +866,59 @@
         </w:rPr>
         <w:t>Graph model</w:t>
       </w:r>
+      <w:r>
+        <w:rPr>
+          <w:noProof/>
+        </w:rPr>
+        <w:drawing>
+          <wp:inline distT="0" distB="0" distL="0" distR="0" wp14:anchorId="2A5E68A4" wp14:editId="02E12AB5">
+            <wp:extent cx="5486400" cy="3657600"/>
+            <wp:effectExtent l="0" t="0" r="0" b="0"/>
+            <wp:docPr id="3" name="Picture 3"/>
+            <wp:cNvGraphicFramePr>
+              <a:graphicFrameLocks xmlns:a="http://schemas.openxmlformats.org/drawingml/2006/main" noChangeAspect="1"/>
+            </wp:cNvGraphicFramePr>
+            <a:graphic xmlns:a="http://schemas.openxmlformats.org/drawingml/2006/main">
+              <a:graphicData uri="http://schemas.openxmlformats.org/drawingml/2006/picture">
+                <pic:pic xmlns:pic="http://schemas.openxmlformats.org/drawingml/2006/picture">
+                  <pic:nvPicPr>
+                    <pic:cNvPr id="0" name="Picture 1"/>
+                    <pic:cNvPicPr>
+                      <a:picLocks noChangeAspect="1" noChangeArrowheads="1"/>
+                    </pic:cNvPicPr>
+                  </pic:nvPicPr>
+                  <pic:blipFill>
+                    <a:blip r:embed="rId14">
+                      <a:extLst>
+                        <a:ext uri="{28A0092B-C50C-407E-A947-70E740481C1C}">
+                          <a14:useLocalDpi xmlns:a14="http://schemas.microsoft.com/office/drawing/2010/main" val="0"/>
+                        </a:ext>
+                      </a:extLst>
+                    </a:blip>
+                    <a:srcRect/>
+                    <a:stretch>
+                      <a:fillRect/>
+                    </a:stretch>
+                  </pic:blipFill>
+                  <pic:spPr bwMode="auto">
+                    <a:xfrm>
+                      <a:off x="0" y="0"/>
+                      <a:ext cx="5486400" cy="3657600"/>
+                    </a:xfrm>
+                    <a:prstGeom prst="rect">
+                      <a:avLst/>
+                    </a:prstGeom>
+                    <a:noFill/>
+                    <a:ln>
+                      <a:noFill/>
+                    </a:ln>
+                  </pic:spPr>
+                </pic:pic>
+              </a:graphicData>
+            </a:graphic>
+          </wp:inline>
+        </w:drawing>
+      </w:r>
     </w:p>
     <w:p>
       <w:pPr>
@@ -876,6 +929,270 @@
           <w:szCs w:val="24"/>
         </w:rPr>
       </w:pPr>
+      <w:r>
+        <w:rPr>
+          <w:b/>
+          <w:bCs/>
+        </w:rPr>
+        <w:br w:type="page"/>
+      </w:r>
+      <w:r>
+        <w:rPr>
+          <w:b/>
+          <w:bCs/>
+          <w:noProof/>
+        </w:rPr>
+        <w:lastRenderedPageBreak/>
+        <w:drawing>
+          <wp:inline distT="0" distB="0" distL="0" distR="0" wp14:anchorId="51292295" wp14:editId="00B083E9">
+            <wp:extent cx="5486400" cy="3657600"/>
+            <wp:effectExtent l="0" t="0" r="0" b="0"/>
+            <wp:docPr id="4" name="Picture 4"/>
+            <wp:cNvGraphicFramePr>
+              <a:graphicFrameLocks xmlns:a="http://schemas.openxmlformats.org/drawingml/2006/main" noChangeAspect="1"/>
+            </wp:cNvGraphicFramePr>
+            <a:graphic xmlns:a="http://schemas.openxmlformats.org/drawingml/2006/main">
+              <a:graphicData uri="http://schemas.openxmlformats.org/drawingml/2006/picture">
+                <pic:pic xmlns:pic="http://schemas.openxmlformats.org/drawingml/2006/picture">
+                  <pic:nvPicPr>
+                    <pic:cNvPr id="0" name="Picture 2"/>
+                    <pic:cNvPicPr>
+                      <a:picLocks noChangeAspect="1" noChangeArrowheads="1"/>
+                    </pic:cNvPicPr>
+                  </pic:nvPicPr>
+                  <pic:blipFill>
+                    <a:blip r:embed="rId15">
+                      <a:extLst>
+                        <a:ext uri="{28A0092B-C50C-407E-A947-70E740481C1C}">
+                          <a14:useLocalDpi xmlns:a14="http://schemas.microsoft.com/office/drawing/2010/main" val="0"/>
+                        </a:ext>
+                      </a:extLst>
+                    </a:blip>
+                    <a:srcRect/>
+                    <a:stretch>
+                      <a:fillRect/>
+                    </a:stretch>
+                  </pic:blipFill>
+                  <pic:spPr bwMode="auto">
+                    <a:xfrm>
+                      <a:off x="0" y="0"/>
+                      <a:ext cx="5486400" cy="3657600"/>
+                    </a:xfrm>
+                    <a:prstGeom prst="rect">
+                      <a:avLst/>
+                    </a:prstGeom>
+                    <a:noFill/>
+                    <a:ln>
+                      <a:noFill/>
+                    </a:ln>
+                  </pic:spPr>
+                </pic:pic>
+              </a:graphicData>
+            </a:graphic>
+          </wp:inline>
+        </w:drawing>
+      </w:r>
+    </w:p>
+    <w:p>
+      <w:pPr>
+        <w:rPr>
+          <w:rFonts w:eastAsia="Times New Roman" w:cs="Times New Roman"/>
+          <w:b/>
+          <w:bCs/>
+          <w:szCs w:val="24"/>
+        </w:rPr>
+      </w:pPr>
+      <w:r>
+        <w:rPr>
+          <w:b/>
+          <w:bCs/>
+          <w:noProof/>
+        </w:rPr>
+        <w:drawing>
+          <wp:inline distT="0" distB="0" distL="0" distR="0" wp14:anchorId="3B6E4ECF" wp14:editId="063813F8">
+            <wp:extent cx="5943600" cy="2971800"/>
+            <wp:effectExtent l="0" t="0" r="0" b="0"/>
+            <wp:docPr id="6" name="Picture 6"/>
+            <wp:cNvGraphicFramePr>
+              <a:graphicFrameLocks xmlns:a="http://schemas.openxmlformats.org/drawingml/2006/main" noChangeAspect="1"/>
+            </wp:cNvGraphicFramePr>
+            <a:graphic xmlns:a="http://schemas.openxmlformats.org/drawingml/2006/main">
+              <a:graphicData uri="http://schemas.openxmlformats.org/drawingml/2006/picture">
+                <pic:pic xmlns:pic="http://schemas.openxmlformats.org/drawingml/2006/picture">
+                  <pic:nvPicPr>
+                    <pic:cNvPr id="0" name="Picture 4"/>
+                    <pic:cNvPicPr>
+                      <a:picLocks noChangeAspect="1" noChangeArrowheads="1"/>
+                    </pic:cNvPicPr>
+                  </pic:nvPicPr>
+                  <pic:blipFill>
+                    <a:blip r:embed="rId16" cstate="print">
+                      <a:extLst>
+                        <a:ext uri="{28A0092B-C50C-407E-A947-70E740481C1C}">
+                          <a14:useLocalDpi xmlns:a14="http://schemas.microsoft.com/office/drawing/2010/main" val="0"/>
+                        </a:ext>
+                      </a:extLst>
+                    </a:blip>
+                    <a:srcRect/>
+                    <a:stretch>
+                      <a:fillRect/>
+                    </a:stretch>
+                  </pic:blipFill>
+                  <pic:spPr bwMode="auto">
+                    <a:xfrm>
+                      <a:off x="0" y="0"/>
+                      <a:ext cx="5943600" cy="2971800"/>
+                    </a:xfrm>
+                    <a:prstGeom prst="rect">
+                      <a:avLst/>
+                    </a:prstGeom>
+                    <a:noFill/>
+                    <a:ln>
+                      <a:noFill/>
+                    </a:ln>
+                  </pic:spPr>
+                </pic:pic>
+              </a:graphicData>
+            </a:graphic>
+          </wp:inline>
+        </w:drawing>
+      </w:r>
+      <w:r>
+        <w:rPr>
+          <w:b/>
+          <w:bCs/>
+        </w:rPr>
+        <w:br w:type="page"/>
+      </w:r>
+    </w:p>
+    <w:p>
+      <w:pPr>
+        <w:rPr>
+          <w:b/>
+          <w:bCs/>
+        </w:rPr>
+      </w:pPr>
+      <w:r>
+        <w:rPr>
+          <w:b/>
+          <w:bCs/>
+          <w:noProof/>
+        </w:rPr>
+        <w:lastRenderedPageBreak/>
+        <w:drawing>
+          <wp:inline distT="0" distB="0" distL="0" distR="0" wp14:anchorId="62097E77" wp14:editId="49F9604A">
+            <wp:extent cx="5943600" cy="2971800"/>
+            <wp:effectExtent l="0" t="0" r="0" b="0"/>
+            <wp:docPr id="10" name="Picture 10"/>
+            <wp:cNvGraphicFramePr>
+              <a:graphicFrameLocks xmlns:a="http://schemas.openxmlformats.org/drawingml/2006/main" noChangeAspect="1"/>
+            </wp:cNvGraphicFramePr>
+            <a:graphic xmlns:a="http://schemas.openxmlformats.org/drawingml/2006/main">
+              <a:graphicData uri="http://schemas.openxmlformats.org/drawingml/2006/picture">
+                <pic:pic xmlns:pic="http://schemas.openxmlformats.org/drawingml/2006/picture">
+                  <pic:nvPicPr>
+                    <pic:cNvPr id="0" name="Picture 6"/>
+                    <pic:cNvPicPr>
+                      <a:picLocks noChangeAspect="1" noChangeArrowheads="1"/>
+                    </pic:cNvPicPr>
+                  </pic:nvPicPr>
+                  <pic:blipFill>
+                    <a:blip r:embed="rId17" cstate="print">
+                      <a:extLst>
+                        <a:ext uri="{28A0092B-C50C-407E-A947-70E740481C1C}">
+                          <a14:useLocalDpi xmlns:a14="http://schemas.microsoft.com/office/drawing/2010/main" val="0"/>
+                        </a:ext>
+                      </a:extLst>
+                    </a:blip>
+                    <a:srcRect/>
+                    <a:stretch>
+                      <a:fillRect/>
+                    </a:stretch>
+                  </pic:blipFill>
+                  <pic:spPr bwMode="auto">
+                    <a:xfrm>
+                      <a:off x="0" y="0"/>
+                      <a:ext cx="5943600" cy="2971800"/>
+                    </a:xfrm>
+                    <a:prstGeom prst="rect">
+                      <a:avLst/>
+                    </a:prstGeom>
+                    <a:noFill/>
+                    <a:ln>
+                      <a:noFill/>
+                    </a:ln>
+                  </pic:spPr>
+                </pic:pic>
+              </a:graphicData>
+            </a:graphic>
+          </wp:inline>
+        </w:drawing>
+      </w:r>
+    </w:p>
+    <w:p>
+      <w:pPr>
+        <w:rPr>
+          <w:rFonts w:eastAsia="Times New Roman" w:cs="Times New Roman"/>
+          <w:b/>
+          <w:bCs/>
+          <w:szCs w:val="24"/>
+        </w:rPr>
+      </w:pPr>
+      <w:r>
+        <w:rPr>
+          <w:b/>
+          <w:bCs/>
+          <w:noProof/>
+        </w:rPr>
+        <w:drawing>
+          <wp:inline distT="0" distB="0" distL="0" distR="0" wp14:anchorId="3E0A08E1" wp14:editId="4E48910D">
+            <wp:extent cx="5943600" cy="3562350"/>
+            <wp:effectExtent l="0" t="0" r="0" b="0"/>
+            <wp:docPr id="12" name="Picture 12"/>
+            <wp:cNvGraphicFramePr>
+              <a:graphicFrameLocks xmlns:a="http://schemas.openxmlformats.org/drawingml/2006/main" noChangeAspect="1"/>
+            </wp:cNvGraphicFramePr>
+            <a:graphic xmlns:a="http://schemas.openxmlformats.org/drawingml/2006/main">
+              <a:graphicData uri="http://schemas.openxmlformats.org/drawingml/2006/picture">
+                <pic:pic xmlns:pic="http://schemas.openxmlformats.org/drawingml/2006/picture">
+                  <pic:nvPicPr>
+                    <pic:cNvPr id="0" name="Picture 8"/>
+                    <pic:cNvPicPr>
+                      <a:picLocks noChangeAspect="1" noChangeArrowheads="1"/>
+                    </pic:cNvPicPr>
+                  </pic:nvPicPr>
+                  <pic:blipFill>
+                    <a:blip r:embed="rId18">
+                      <a:extLst>
+                        <a:ext uri="{28A0092B-C50C-407E-A947-70E740481C1C}">
+                          <a14:useLocalDpi xmlns:a14="http://schemas.microsoft.com/office/drawing/2010/main" val="0"/>
+                        </a:ext>
+                      </a:extLst>
+                    </a:blip>
+                    <a:srcRect/>
+                    <a:stretch>
+                      <a:fillRect/>
+                    </a:stretch>
+                  </pic:blipFill>
+                  <pic:spPr bwMode="auto">
+                    <a:xfrm>
+                      <a:off x="0" y="0"/>
+                      <a:ext cx="5943600" cy="3562350"/>
+                    </a:xfrm>
+                    <a:prstGeom prst="rect">
+                      <a:avLst/>
+                    </a:prstGeom>
+                    <a:noFill/>
+                    <a:ln>
+                      <a:noFill/>
+                    </a:ln>
+                  </pic:spPr>
+                </pic:pic>
+              </a:graphicData>
+            </a:graphic>
+          </wp:inline>
+        </w:drawing>
+      </w:r>
       <w:r>
         <w:rPr>
           <w:b/>
@@ -1575,7 +1892,7 @@
             <wp:cNvGraphicFramePr/>
             <a:graphic xmlns:a="http://schemas.openxmlformats.org/drawingml/2006/main">
               <a:graphicData uri="http://schemas.openxmlformats.org/drawingml/2006/diagram">
-                <dgm:relIds xmlns:dgm="http://schemas.openxmlformats.org/drawingml/2006/diagram" xmlns:r="http://schemas.openxmlformats.org/officeDocument/2006/relationships" r:dm="rId14" r:lo="rId15" r:qs="rId16" r:cs="rId17"/>
+                <dgm:relIds xmlns:dgm="http://schemas.openxmlformats.org/drawingml/2006/diagram" xmlns:r="http://schemas.openxmlformats.org/officeDocument/2006/relationships" r:dm="rId19" r:lo="rId20" r:qs="rId21" r:cs="rId22"/>
               </a:graphicData>
             </a:graphic>
           </wp:inline>
@@ -1855,25 +2172,11 @@
     <w:p>
       <w:pPr>
         <w:pStyle w:val="NormalWeb"/>
-        <w:numPr>
-          <w:ilvl w:val="2"/>
-          <w:numId w:val="2"/>
-        </w:numPr>
-        <w:spacing w:before="0" w:beforeAutospacing="0" w:after="0" w:afterAutospacing="0" w:line="480" w:lineRule="auto"/>
-      </w:pPr>
-      <w:r>
-        <w:t>Box plot is a good choice in visualizing review length vs ratings</w:t>
-      </w:r>
-    </w:p>
-    <w:p>
-      <w:pPr>
-        <w:pStyle w:val="NormalWeb"/>
         <w:spacing w:before="0" w:beforeAutospacing="0" w:after="0" w:afterAutospacing="0" w:line="480" w:lineRule="auto"/>
         <w:ind w:left="720" w:hanging="720"/>
       </w:pPr>
       <w:proofErr w:type="spellStart"/>
       <w:r>
-        <w:lastRenderedPageBreak/>
         <w:t>Github</w:t>
       </w:r>
       <w:proofErr w:type="spellEnd"/>
@@ -1885,17 +2188,6 @@
       </w:r>
       <w:r>
         <w:br/>
-      </w:r>
-    </w:p>
-    <w:p>
-      <w:pPr>
-        <w:rPr>
-          <w:rFonts w:eastAsia="Times New Roman" w:cs="Times New Roman"/>
-          <w:szCs w:val="24"/>
-        </w:rPr>
-      </w:pPr>
-      <w:r>
-        <w:br w:type="page"/>
       </w:r>
     </w:p>
     <w:p>
@@ -2024,7 +2316,7 @@
       </w:r>
     </w:p>
     <w:sectPr>
-      <w:footerReference w:type="default" r:id="rId19"/>
+      <w:footerReference w:type="default" r:id="rId24"/>
       <w:pgSz w:w="12240" w:h="15840"/>
       <w:pgMar w:top="1440" w:right="1440" w:bottom="1440" w:left="1440" w:header="720" w:footer="720" w:gutter="0"/>
       <w:cols w:space="720"/>
@@ -6283,7 +6575,7 @@
   <dgm:whole/>
   <dgm:extLst>
     <a:ext uri="http://schemas.microsoft.com/office/drawing/2008/diagram">
-      <dsp:dataModelExt xmlns:dsp="http://schemas.microsoft.com/office/drawing/2008/diagram" relId="rId18" minVer="http://schemas.openxmlformats.org/drawingml/2006/diagram"/>
+      <dsp:dataModelExt xmlns:dsp="http://schemas.microsoft.com/office/drawing/2008/diagram" relId="rId23" minVer="http://schemas.openxmlformats.org/drawingml/2006/diagram"/>
     </a:ext>
   </dgm:extLst>
 </dgm:dataModel>

</xml_diff>